<commit_message>
Atualização do caso de uso do Processo de Gestão de Segurança dos Serviços Transversais: SEGUC0080 - Login do Sistema.
</commit_message>
<xml_diff>
--- a/01_DOCUMENTACAO_TECNICA/81_STR/01_SEG/01_REQ/01_UC/SEGUC0080 - Login do Sistema.docx
+++ b/01_DOCUMENTACAO_TECNICA/81_STR/01_SEG/01_REQ/01_UC/SEGUC0080 - Login do Sistema.docx
@@ -1,6 +1,6 @@
 
 <file path=word/document.xml><?xml version="1.0" encoding="utf-8"?>
-<w:document xmlns:wpc="http://schemas.microsoft.com/office/word/2010/wordprocessingCanvas" xmlns:cx="http://schemas.microsoft.com/office/drawing/2014/chartex" xmlns:cx1="http://schemas.microsoft.com/office/drawing/2015/9/8/chartex" xmlns:cx2="http://schemas.microsoft.com/office/drawing/2015/10/21/chartex" xmlns:mc="http://schemas.openxmlformats.org/markup-compatibility/2006" xmlns:o="urn:schemas-microsoft-com:office:office" xmlns:r="http://schemas.openxmlformats.org/officeDocument/2006/relationships" xmlns:m="http://schemas.openxmlformats.org/officeDocument/2006/math" xmlns:v="urn:schemas-microsoft-com:vml" xmlns:wp14="http://schemas.microsoft.com/office/word/2010/wordprocessingDrawing" xmlns:wp="http://schemas.openxmlformats.org/drawingml/2006/wordprocessingDrawing" xmlns:w10="urn:schemas-microsoft-com:office:word" xmlns:w="http://schemas.openxmlformats.org/wordprocessingml/2006/main" xmlns:w14="http://schemas.microsoft.com/office/word/2010/wordml" xmlns:w15="http://schemas.microsoft.com/office/word/2012/wordml" xmlns:w16se="http://schemas.microsoft.com/office/word/2015/wordml/symex" xmlns:wpg="http://schemas.microsoft.com/office/word/2010/wordprocessingGroup" xmlns:wpi="http://schemas.microsoft.com/office/word/2010/wordprocessingInk" xmlns:wne="http://schemas.microsoft.com/office/word/2006/wordml" xmlns:wps="http://schemas.microsoft.com/office/word/2010/wordprocessingShape" mc:Ignorable="w14 w15 w16se wp14">
+<w:document xmlns:wpc="http://schemas.microsoft.com/office/word/2010/wordprocessingCanvas" xmlns:mc="http://schemas.openxmlformats.org/markup-compatibility/2006" xmlns:o="urn:schemas-microsoft-com:office:office" xmlns:r="http://schemas.openxmlformats.org/officeDocument/2006/relationships" xmlns:m="http://schemas.openxmlformats.org/officeDocument/2006/math" xmlns:v="urn:schemas-microsoft-com:vml" xmlns:wp14="http://schemas.microsoft.com/office/word/2010/wordprocessingDrawing" xmlns:wp="http://schemas.openxmlformats.org/drawingml/2006/wordprocessingDrawing" xmlns:w10="urn:schemas-microsoft-com:office:word" xmlns:w="http://schemas.openxmlformats.org/wordprocessingml/2006/main" xmlns:w14="http://schemas.microsoft.com/office/word/2010/wordml" xmlns:w15="http://schemas.microsoft.com/office/word/2012/wordml" xmlns:wpg="http://schemas.microsoft.com/office/word/2010/wordprocessingGroup" xmlns:wpi="http://schemas.microsoft.com/office/word/2010/wordprocessingInk" xmlns:wne="http://schemas.microsoft.com/office/word/2006/wordml" xmlns:wps="http://schemas.microsoft.com/office/word/2010/wordprocessingShape" mc:Ignorable="w14 w15 wp14">
   <w:body>
     <w:p>
       <w:pPr>
@@ -276,31 +276,7 @@
           <w:szCs w:val="28"/>
           <w:lang w:val="pt-BR" w:eastAsia="ja-JP"/>
         </w:rPr>
-        <w:t xml:space="preserve">Serviços Transversais </w:t>
-      </w:r>
-      <w:r>
-        <w:rPr>
-          <w:b/>
-          <w:iCs/>
-          <w:snapToGrid/>
-          <w:spacing w:val="15"/>
-          <w:sz w:val="28"/>
-          <w:szCs w:val="28"/>
-          <w:lang w:val="pt-BR" w:eastAsia="ja-JP"/>
-        </w:rPr>
-        <w:t>-</w:t>
-      </w:r>
-      <w:r>
-        <w:rPr>
-          <w:b/>
-          <w:iCs/>
-          <w:snapToGrid/>
-          <w:spacing w:val="15"/>
-          <w:sz w:val="28"/>
-          <w:szCs w:val="28"/>
-          <w:lang w:val="pt-BR" w:eastAsia="ja-JP"/>
-        </w:rPr>
-        <w:t xml:space="preserve"> Gestão de Segurança</w:t>
+        <w:t>Serviços Transversais – Gestão de Segurança</w:t>
       </w:r>
     </w:p>
     <w:p>
@@ -468,7 +444,7 @@
           <w:szCs w:val="24"/>
           <w:lang w:val="pt-BR" w:eastAsia="ja-JP"/>
         </w:rPr>
-        <w:t>-</w:t>
+        <w:t>–</w:t>
       </w:r>
       <w:r>
         <w:rPr>
@@ -767,7 +743,7 @@
     </w:p>
     <w:p>
       <w:pPr>
-        <w:pStyle w:val="Ttulo"/>
+        <w:pStyle w:val="Puesto"/>
         <w:rPr>
           <w:lang w:val="pt-BR"/>
         </w:rPr>
@@ -831,7 +807,7 @@
           </w:tcPr>
           <w:p>
             <w:pPr>
-              <w:pStyle w:val="Recuonormal"/>
+              <w:pStyle w:val="Sangranormal"/>
               <w:jc w:val="center"/>
               <w:rPr>
                 <w:b/>
@@ -859,7 +835,7 @@
           </w:tcPr>
           <w:p>
             <w:pPr>
-              <w:pStyle w:val="Recuonormal"/>
+              <w:pStyle w:val="Sangranormal"/>
               <w:jc w:val="center"/>
               <w:rPr>
                 <w:b/>
@@ -887,7 +863,7 @@
           </w:tcPr>
           <w:p>
             <w:pPr>
-              <w:pStyle w:val="Recuonormal"/>
+              <w:pStyle w:val="Sangranormal"/>
               <w:jc w:val="center"/>
               <w:rPr>
                 <w:b/>
@@ -917,7 +893,7 @@
           </w:tcPr>
           <w:p>
             <w:pPr>
-              <w:pStyle w:val="Recuonormal"/>
+              <w:pStyle w:val="Sangranormal"/>
               <w:jc w:val="center"/>
               <w:rPr>
                 <w:color w:val="000000"/>
@@ -966,7 +942,8 @@
           </w:tcPr>
           <w:p>
             <w:pPr>
-              <w:pStyle w:val="Recuonormal"/>
+              <w:pStyle w:val="Sangranormal"/>
+              <w:jc w:val="center"/>
               <w:rPr>
                 <w:color w:val="000000"/>
                 <w:lang w:val="pt-BR"/>
@@ -1007,7 +984,8 @@
           </w:tcPr>
           <w:p>
             <w:pPr>
-              <w:pStyle w:val="Recuonormal"/>
+              <w:pStyle w:val="Sangranormal"/>
+              <w:jc w:val="center"/>
               <w:rPr>
                 <w:color w:val="000000"/>
                 <w:lang w:val="pt-BR"/>
@@ -1036,7 +1014,7 @@
           </w:tcPr>
           <w:p>
             <w:pPr>
-              <w:pStyle w:val="Recuonormal"/>
+              <w:pStyle w:val="Sangranormal"/>
               <w:jc w:val="center"/>
               <w:rPr>
                 <w:color w:val="000000"/>
@@ -1064,7 +1042,8 @@
           </w:tcPr>
           <w:p>
             <w:pPr>
-              <w:pStyle w:val="Recuonormal"/>
+              <w:pStyle w:val="Sangranormal"/>
+              <w:jc w:val="center"/>
               <w:rPr>
                 <w:color w:val="000000"/>
                 <w:lang w:val="pt-BR"/>
@@ -1091,7 +1070,8 @@
           </w:tcPr>
           <w:p>
             <w:pPr>
-              <w:pStyle w:val="Recuonormal"/>
+              <w:pStyle w:val="Sangranormal"/>
+              <w:jc w:val="center"/>
               <w:rPr>
                 <w:color w:val="000000"/>
                 <w:lang w:val="pt-BR"/>
@@ -1120,7 +1100,7 @@
           </w:tcPr>
           <w:p>
             <w:pPr>
-              <w:pStyle w:val="Recuonormal"/>
+              <w:pStyle w:val="Sangranormal"/>
               <w:rPr>
                 <w:lang w:val="pt-BR"/>
               </w:rPr>
@@ -1139,7 +1119,7 @@
           </w:tcPr>
           <w:p>
             <w:pPr>
-              <w:pStyle w:val="Recuonormal"/>
+              <w:pStyle w:val="Sangranormal"/>
               <w:rPr>
                 <w:lang w:val="pt-BR"/>
               </w:rPr>
@@ -1158,7 +1138,7 @@
           </w:tcPr>
           <w:p>
             <w:pPr>
-              <w:pStyle w:val="Recuonormal"/>
+              <w:pStyle w:val="Sangranormal"/>
               <w:rPr>
                 <w:lang w:val="pt-BR"/>
               </w:rPr>
@@ -1179,7 +1159,7 @@
           </w:tcPr>
           <w:p>
             <w:pPr>
-              <w:pStyle w:val="Recuonormal"/>
+              <w:pStyle w:val="Sangranormal"/>
               <w:rPr>
                 <w:lang w:val="pt-BR"/>
               </w:rPr>
@@ -1198,7 +1178,7 @@
           </w:tcPr>
           <w:p>
             <w:pPr>
-              <w:pStyle w:val="Recuonormal"/>
+              <w:pStyle w:val="Sangranormal"/>
               <w:rPr>
                 <w:lang w:val="pt-BR"/>
               </w:rPr>
@@ -1217,7 +1197,7 @@
           </w:tcPr>
           <w:p>
             <w:pPr>
-              <w:pStyle w:val="Recuonormal"/>
+              <w:pStyle w:val="Sangranormal"/>
               <w:rPr>
                 <w:lang w:val="pt-BR"/>
               </w:rPr>
@@ -1238,7 +1218,7 @@
           </w:tcPr>
           <w:p>
             <w:pPr>
-              <w:pStyle w:val="Recuonormal"/>
+              <w:pStyle w:val="Sangranormal"/>
               <w:rPr>
                 <w:lang w:val="pt-BR"/>
               </w:rPr>
@@ -1257,7 +1237,7 @@
           </w:tcPr>
           <w:p>
             <w:pPr>
-              <w:pStyle w:val="Recuonormal"/>
+              <w:pStyle w:val="Sangranormal"/>
               <w:rPr>
                 <w:lang w:val="pt-BR"/>
               </w:rPr>
@@ -1276,7 +1256,7 @@
           </w:tcPr>
           <w:p>
             <w:pPr>
-              <w:pStyle w:val="Recuonormal"/>
+              <w:pStyle w:val="Sangranormal"/>
               <w:rPr>
                 <w:lang w:val="pt-BR"/>
               </w:rPr>
@@ -1294,7 +1274,7 @@
     </w:p>
     <w:p>
       <w:pPr>
-        <w:pStyle w:val="Ttulo"/>
+        <w:pStyle w:val="Puesto"/>
         <w:rPr>
           <w:lang w:val="pt-BR"/>
         </w:rPr>
@@ -1313,11 +1293,9 @@
         <w:t>Índice</w:t>
       </w:r>
     </w:p>
-    <w:bookmarkStart w:id="0" w:name="_GoBack"/>
-    <w:bookmarkEnd w:id="0"/>
     <w:p>
       <w:pPr>
-        <w:pStyle w:val="Sumrio1"/>
+        <w:pStyle w:val="TDC1"/>
         <w:tabs>
           <w:tab w:val="left" w:pos="480"/>
           <w:tab w:val="right" w:leader="dot" w:pos="9017"/>
@@ -1352,10 +1330,10 @@
         </w:rPr>
         <w:fldChar w:fldCharType="separate"/>
       </w:r>
-      <w:hyperlink w:anchor="_Toc448221644" w:history="1">
+      <w:hyperlink w:anchor="_Toc445220084" w:history="1">
         <w:r>
           <w:rPr>
-            <w:rStyle w:val="Hyperlink"/>
+            <w:rStyle w:val="Hipervnculo"/>
             <w:noProof/>
             <w:lang w:val="pt-BR"/>
           </w:rPr>
@@ -1377,11 +1355,11 @@
         </w:r>
         <w:r>
           <w:rPr>
-            <w:rStyle w:val="Hyperlink"/>
+            <w:rStyle w:val="Hipervnculo"/>
             <w:noProof/>
             <w:lang w:val="pt-BR"/>
           </w:rPr>
-          <w:t>SEGUC0080 - Login do Sistema.</w:t>
+          <w:t>SEGUC0080 – Login do Sistema.</w:t>
         </w:r>
         <w:r>
           <w:rPr>
@@ -1402,7 +1380,7 @@
             <w:noProof/>
             <w:webHidden/>
           </w:rPr>
-          <w:instrText xml:space="preserve"> PAGEREF _Toc448221644 \h </w:instrText>
+          <w:instrText xml:space="preserve"> PAGEREF _Toc445220084 \h </w:instrText>
         </w:r>
         <w:r>
           <w:rPr>
@@ -1435,7 +1413,7 @@
     </w:p>
     <w:p>
       <w:pPr>
-        <w:pStyle w:val="Sumrio2"/>
+        <w:pStyle w:val="TDC2"/>
         <w:tabs>
           <w:tab w:val="left" w:pos="960"/>
           <w:tab w:val="right" w:leader="dot" w:pos="9017"/>
@@ -1450,10 +1428,10 @@
           <w:lang w:val="pt-BR" w:eastAsia="pt-BR"/>
         </w:rPr>
       </w:pPr>
-      <w:hyperlink w:anchor="_Toc448221645" w:history="1">
+      <w:hyperlink w:anchor="_Toc445220085" w:history="1">
         <w:r>
           <w:rPr>
-            <w:rStyle w:val="Hyperlink"/>
+            <w:rStyle w:val="Hipervnculo"/>
             <w:noProof/>
             <w:lang w:val="pt-BR"/>
           </w:rPr>
@@ -1473,7 +1451,7 @@
         </w:r>
         <w:r>
           <w:rPr>
-            <w:rStyle w:val="Hyperlink"/>
+            <w:rStyle w:val="Hipervnculo"/>
             <w:noProof/>
             <w:lang w:val="pt-BR"/>
           </w:rPr>
@@ -1498,7 +1476,7 @@
             <w:noProof/>
             <w:webHidden/>
           </w:rPr>
-          <w:instrText xml:space="preserve"> PAGEREF _Toc448221645 \h </w:instrText>
+          <w:instrText xml:space="preserve"> PAGEREF _Toc445220085 \h </w:instrText>
         </w:r>
         <w:r>
           <w:rPr>
@@ -1531,7 +1509,7 @@
     </w:p>
     <w:p>
       <w:pPr>
-        <w:pStyle w:val="Sumrio2"/>
+        <w:pStyle w:val="TDC2"/>
         <w:tabs>
           <w:tab w:val="left" w:pos="960"/>
           <w:tab w:val="right" w:leader="dot" w:pos="9017"/>
@@ -1546,10 +1524,10 @@
           <w:lang w:val="pt-BR" w:eastAsia="pt-BR"/>
         </w:rPr>
       </w:pPr>
-      <w:hyperlink w:anchor="_Toc448221646" w:history="1">
+      <w:hyperlink w:anchor="_Toc445220086" w:history="1">
         <w:r>
           <w:rPr>
-            <w:rStyle w:val="Hyperlink"/>
+            <w:rStyle w:val="Hipervnculo"/>
             <w:noProof/>
             <w:lang w:val="pt-BR"/>
           </w:rPr>
@@ -1569,7 +1547,7 @@
         </w:r>
         <w:r>
           <w:rPr>
-            <w:rStyle w:val="Hyperlink"/>
+            <w:rStyle w:val="Hipervnculo"/>
             <w:noProof/>
             <w:lang w:val="pt-BR"/>
           </w:rPr>
@@ -1594,7 +1572,7 @@
             <w:noProof/>
             <w:webHidden/>
           </w:rPr>
-          <w:instrText xml:space="preserve"> PAGEREF _Toc448221646 \h </w:instrText>
+          <w:instrText xml:space="preserve"> PAGEREF _Toc445220086 \h </w:instrText>
         </w:r>
         <w:r>
           <w:rPr>
@@ -1627,7 +1605,7 @@
     </w:p>
     <w:p>
       <w:pPr>
-        <w:pStyle w:val="Sumrio2"/>
+        <w:pStyle w:val="TDC2"/>
         <w:tabs>
           <w:tab w:val="left" w:pos="960"/>
           <w:tab w:val="right" w:leader="dot" w:pos="9017"/>
@@ -1642,10 +1620,10 @@
           <w:lang w:val="pt-BR" w:eastAsia="pt-BR"/>
         </w:rPr>
       </w:pPr>
-      <w:hyperlink w:anchor="_Toc448221647" w:history="1">
+      <w:hyperlink w:anchor="_Toc445220087" w:history="1">
         <w:r>
           <w:rPr>
-            <w:rStyle w:val="Hyperlink"/>
+            <w:rStyle w:val="Hipervnculo"/>
             <w:noProof/>
             <w:lang w:val="pt-BR"/>
           </w:rPr>
@@ -1665,7 +1643,7 @@
         </w:r>
         <w:r>
           <w:rPr>
-            <w:rStyle w:val="Hyperlink"/>
+            <w:rStyle w:val="Hipervnculo"/>
             <w:noProof/>
             <w:lang w:val="pt-BR"/>
           </w:rPr>
@@ -1690,7 +1668,7 @@
             <w:noProof/>
             <w:webHidden/>
           </w:rPr>
-          <w:instrText xml:space="preserve"> PAGEREF _Toc448221647 \h </w:instrText>
+          <w:instrText xml:space="preserve"> PAGEREF _Toc445220087 \h </w:instrText>
         </w:r>
         <w:r>
           <w:rPr>
@@ -1723,7 +1701,7 @@
     </w:p>
     <w:p>
       <w:pPr>
-        <w:pStyle w:val="Sumrio2"/>
+        <w:pStyle w:val="TDC2"/>
         <w:tabs>
           <w:tab w:val="left" w:pos="960"/>
           <w:tab w:val="right" w:leader="dot" w:pos="9017"/>
@@ -1738,10 +1716,10 @@
           <w:lang w:val="pt-BR" w:eastAsia="pt-BR"/>
         </w:rPr>
       </w:pPr>
-      <w:hyperlink w:anchor="_Toc448221648" w:history="1">
+      <w:hyperlink w:anchor="_Toc445220088" w:history="1">
         <w:r>
           <w:rPr>
-            <w:rStyle w:val="Hyperlink"/>
+            <w:rStyle w:val="Hipervnculo"/>
             <w:noProof/>
             <w:lang w:val="pt-BR"/>
           </w:rPr>
@@ -1761,7 +1739,7 @@
         </w:r>
         <w:r>
           <w:rPr>
-            <w:rStyle w:val="Hyperlink"/>
+            <w:rStyle w:val="Hipervnculo"/>
             <w:noProof/>
             <w:lang w:val="pt-BR"/>
           </w:rPr>
@@ -1786,7 +1764,7 @@
             <w:noProof/>
             <w:webHidden/>
           </w:rPr>
-          <w:instrText xml:space="preserve"> PAGEREF _Toc448221648 \h </w:instrText>
+          <w:instrText xml:space="preserve"> PAGEREF _Toc445220088 \h </w:instrText>
         </w:r>
         <w:r>
           <w:rPr>
@@ -1819,7 +1797,7 @@
     </w:p>
     <w:p>
       <w:pPr>
-        <w:pStyle w:val="Sumrio2"/>
+        <w:pStyle w:val="TDC2"/>
         <w:tabs>
           <w:tab w:val="left" w:pos="960"/>
           <w:tab w:val="right" w:leader="dot" w:pos="9017"/>
@@ -1834,10 +1812,10 @@
           <w:lang w:val="pt-BR" w:eastAsia="pt-BR"/>
         </w:rPr>
       </w:pPr>
-      <w:hyperlink w:anchor="_Toc448221649" w:history="1">
+      <w:hyperlink w:anchor="_Toc445220089" w:history="1">
         <w:r>
           <w:rPr>
-            <w:rStyle w:val="Hyperlink"/>
+            <w:rStyle w:val="Hipervnculo"/>
             <w:noProof/>
             <w:lang w:val="pt-BR"/>
           </w:rPr>
@@ -1857,7 +1835,7 @@
         </w:r>
         <w:r>
           <w:rPr>
-            <w:rStyle w:val="Hyperlink"/>
+            <w:rStyle w:val="Hipervnculo"/>
             <w:noProof/>
             <w:lang w:val="pt-BR"/>
           </w:rPr>
@@ -1882,7 +1860,7 @@
             <w:noProof/>
             <w:webHidden/>
           </w:rPr>
-          <w:instrText xml:space="preserve"> PAGEREF _Toc448221649 \h </w:instrText>
+          <w:instrText xml:space="preserve"> PAGEREF _Toc445220089 \h </w:instrText>
         </w:r>
         <w:r>
           <w:rPr>
@@ -1915,7 +1893,7 @@
     </w:p>
     <w:p>
       <w:pPr>
-        <w:pStyle w:val="Sumrio2"/>
+        <w:pStyle w:val="TDC2"/>
         <w:tabs>
           <w:tab w:val="left" w:pos="960"/>
           <w:tab w:val="right" w:leader="dot" w:pos="9017"/>
@@ -1930,10 +1908,10 @@
           <w:lang w:val="pt-BR" w:eastAsia="pt-BR"/>
         </w:rPr>
       </w:pPr>
-      <w:hyperlink w:anchor="_Toc448221650" w:history="1">
+      <w:hyperlink w:anchor="_Toc445220090" w:history="1">
         <w:r>
           <w:rPr>
-            <w:rStyle w:val="Hyperlink"/>
+            <w:rStyle w:val="Hipervnculo"/>
             <w:noProof/>
             <w:lang w:val="pt-BR"/>
           </w:rPr>
@@ -1953,7 +1931,7 @@
         </w:r>
         <w:r>
           <w:rPr>
-            <w:rStyle w:val="Hyperlink"/>
+            <w:rStyle w:val="Hipervnculo"/>
             <w:noProof/>
             <w:lang w:val="pt-BR"/>
           </w:rPr>
@@ -1978,7 +1956,199 @@
             <w:noProof/>
             <w:webHidden/>
           </w:rPr>
-          <w:instrText xml:space="preserve"> PAGEREF _Toc448221650 \h </w:instrText>
+          <w:instrText xml:space="preserve"> PAGEREF _Toc445220090 \h </w:instrText>
+        </w:r>
+        <w:r>
+          <w:rPr>
+            <w:noProof/>
+            <w:webHidden/>
+          </w:rPr>
+        </w:r>
+        <w:r>
+          <w:rPr>
+            <w:noProof/>
+            <w:webHidden/>
+          </w:rPr>
+          <w:fldChar w:fldCharType="separate"/>
+        </w:r>
+        <w:r>
+          <w:rPr>
+            <w:noProof/>
+            <w:webHidden/>
+          </w:rPr>
+          <w:t>4</w:t>
+        </w:r>
+        <w:r>
+          <w:rPr>
+            <w:noProof/>
+            <w:webHidden/>
+          </w:rPr>
+          <w:fldChar w:fldCharType="end"/>
+        </w:r>
+      </w:hyperlink>
+    </w:p>
+    <w:p>
+      <w:pPr>
+        <w:pStyle w:val="TDC2"/>
+        <w:tabs>
+          <w:tab w:val="left" w:pos="960"/>
+          <w:tab w:val="right" w:leader="dot" w:pos="9017"/>
+        </w:tabs>
+        <w:rPr>
+          <w:rFonts w:asciiTheme="minorHAnsi" w:eastAsiaTheme="minorEastAsia" w:hAnsiTheme="minorHAnsi" w:cstheme="minorBidi"/>
+          <w:smallCaps w:val="0"/>
+          <w:noProof/>
+          <w:snapToGrid/>
+          <w:sz w:val="22"/>
+          <w:szCs w:val="22"/>
+          <w:lang w:val="pt-BR" w:eastAsia="pt-BR"/>
+        </w:rPr>
+      </w:pPr>
+      <w:hyperlink w:anchor="_Toc445220091" w:history="1">
+        <w:r>
+          <w:rPr>
+            <w:rStyle w:val="Hipervnculo"/>
+            <w:noProof/>
+            <w:lang w:val="pt-BR"/>
+          </w:rPr>
+          <w:t>1.7.</w:t>
+        </w:r>
+        <w:r>
+          <w:rPr>
+            <w:rFonts w:asciiTheme="minorHAnsi" w:eastAsiaTheme="minorEastAsia" w:hAnsiTheme="minorHAnsi" w:cstheme="minorBidi"/>
+            <w:smallCaps w:val="0"/>
+            <w:noProof/>
+            <w:snapToGrid/>
+            <w:sz w:val="22"/>
+            <w:szCs w:val="22"/>
+            <w:lang w:val="pt-BR" w:eastAsia="pt-BR"/>
+          </w:rPr>
+          <w:tab/>
+        </w:r>
+        <w:r>
+          <w:rPr>
+            <w:rStyle w:val="Hipervnculo"/>
+            <w:noProof/>
+            <w:lang w:val="pt-BR"/>
+          </w:rPr>
+          <w:t>Fluxos de Exceção</w:t>
+        </w:r>
+        <w:r>
+          <w:rPr>
+            <w:noProof/>
+            <w:webHidden/>
+          </w:rPr>
+          <w:tab/>
+        </w:r>
+        <w:r>
+          <w:rPr>
+            <w:noProof/>
+            <w:webHidden/>
+          </w:rPr>
+          <w:fldChar w:fldCharType="begin"/>
+        </w:r>
+        <w:r>
+          <w:rPr>
+            <w:noProof/>
+            <w:webHidden/>
+          </w:rPr>
+          <w:instrText xml:space="preserve"> PAGEREF _Toc445220091 \h </w:instrText>
+        </w:r>
+        <w:r>
+          <w:rPr>
+            <w:noProof/>
+            <w:webHidden/>
+          </w:rPr>
+        </w:r>
+        <w:r>
+          <w:rPr>
+            <w:noProof/>
+            <w:webHidden/>
+          </w:rPr>
+          <w:fldChar w:fldCharType="separate"/>
+        </w:r>
+        <w:r>
+          <w:rPr>
+            <w:noProof/>
+            <w:webHidden/>
+          </w:rPr>
+          <w:t>4</w:t>
+        </w:r>
+        <w:r>
+          <w:rPr>
+            <w:noProof/>
+            <w:webHidden/>
+          </w:rPr>
+          <w:fldChar w:fldCharType="end"/>
+        </w:r>
+      </w:hyperlink>
+    </w:p>
+    <w:p>
+      <w:pPr>
+        <w:pStyle w:val="TDC2"/>
+        <w:tabs>
+          <w:tab w:val="left" w:pos="960"/>
+          <w:tab w:val="right" w:leader="dot" w:pos="9017"/>
+        </w:tabs>
+        <w:rPr>
+          <w:rFonts w:asciiTheme="minorHAnsi" w:eastAsiaTheme="minorEastAsia" w:hAnsiTheme="minorHAnsi" w:cstheme="minorBidi"/>
+          <w:smallCaps w:val="0"/>
+          <w:noProof/>
+          <w:snapToGrid/>
+          <w:sz w:val="22"/>
+          <w:szCs w:val="22"/>
+          <w:lang w:val="pt-BR" w:eastAsia="pt-BR"/>
+        </w:rPr>
+      </w:pPr>
+      <w:hyperlink w:anchor="_Toc445220092" w:history="1">
+        <w:r>
+          <w:rPr>
+            <w:rStyle w:val="Hipervnculo"/>
+            <w:noProof/>
+            <w:lang w:val="pt-BR"/>
+          </w:rPr>
+          <w:t>1.8.</w:t>
+        </w:r>
+        <w:r>
+          <w:rPr>
+            <w:rFonts w:asciiTheme="minorHAnsi" w:eastAsiaTheme="minorEastAsia" w:hAnsiTheme="minorHAnsi" w:cstheme="minorBidi"/>
+            <w:smallCaps w:val="0"/>
+            <w:noProof/>
+            <w:snapToGrid/>
+            <w:sz w:val="22"/>
+            <w:szCs w:val="22"/>
+            <w:lang w:val="pt-BR" w:eastAsia="pt-BR"/>
+          </w:rPr>
+          <w:tab/>
+        </w:r>
+        <w:r>
+          <w:rPr>
+            <w:rStyle w:val="Hipervnculo"/>
+            <w:noProof/>
+            <w:lang w:val="pt-BR"/>
+          </w:rPr>
+          <w:t>Pós-condição</w:t>
+        </w:r>
+        <w:r>
+          <w:rPr>
+            <w:noProof/>
+            <w:webHidden/>
+          </w:rPr>
+          <w:tab/>
+        </w:r>
+        <w:r>
+          <w:rPr>
+            <w:noProof/>
+            <w:webHidden/>
+          </w:rPr>
+          <w:fldChar w:fldCharType="begin"/>
+        </w:r>
+        <w:r>
+          <w:rPr>
+            <w:noProof/>
+            <w:webHidden/>
+          </w:rPr>
+          <w:instrText xml:space="preserve"> PAGEREF _Toc445220092 \h </w:instrText>
         </w:r>
         <w:r>
           <w:rPr>
@@ -2011,7 +2181,7 @@
     </w:p>
     <w:p>
       <w:pPr>
-        <w:pStyle w:val="Sumrio2"/>
+        <w:pStyle w:val="TDC2"/>
         <w:tabs>
           <w:tab w:val="left" w:pos="960"/>
           <w:tab w:val="right" w:leader="dot" w:pos="9017"/>
@@ -2026,14 +2196,14 @@
           <w:lang w:val="pt-BR" w:eastAsia="pt-BR"/>
         </w:rPr>
       </w:pPr>
-      <w:hyperlink w:anchor="_Toc448221651" w:history="1">
+      <w:hyperlink w:anchor="_Toc445220093" w:history="1">
         <w:r>
           <w:rPr>
-            <w:rStyle w:val="Hyperlink"/>
+            <w:rStyle w:val="Hipervnculo"/>
             <w:noProof/>
             <w:lang w:val="pt-BR"/>
           </w:rPr>
-          <w:t>1.7.</w:t>
+          <w:t>1.9.</w:t>
         </w:r>
         <w:r>
           <w:rPr>
@@ -2049,11 +2219,11 @@
         </w:r>
         <w:r>
           <w:rPr>
-            <w:rStyle w:val="Hyperlink"/>
+            <w:rStyle w:val="Hipervnculo"/>
             <w:noProof/>
             <w:lang w:val="pt-BR"/>
           </w:rPr>
-          <w:t>Fluxos de Exceção</w:t>
+          <w:t>Requisitos Especiais</w:t>
         </w:r>
         <w:r>
           <w:rPr>
@@ -2074,7 +2244,7 @@
             <w:noProof/>
             <w:webHidden/>
           </w:rPr>
-          <w:instrText xml:space="preserve"> PAGEREF _Toc448221651 \h </w:instrText>
+          <w:instrText xml:space="preserve"> PAGEREF _Toc445220093 \h </w:instrText>
         </w:r>
         <w:r>
           <w:rPr>
@@ -2107,7 +2277,7 @@
     </w:p>
     <w:p>
       <w:pPr>
-        <w:pStyle w:val="Sumrio2"/>
+        <w:pStyle w:val="TDC2"/>
         <w:tabs>
           <w:tab w:val="left" w:pos="960"/>
           <w:tab w:val="right" w:leader="dot" w:pos="9017"/>
@@ -2122,202 +2292,10 @@
           <w:lang w:val="pt-BR" w:eastAsia="pt-BR"/>
         </w:rPr>
       </w:pPr>
-      <w:hyperlink w:anchor="_Toc448221652" w:history="1">
+      <w:hyperlink w:anchor="_Toc445220094" w:history="1">
         <w:r>
           <w:rPr>
-            <w:rStyle w:val="Hyperlink"/>
-            <w:noProof/>
-            <w:lang w:val="pt-BR"/>
-          </w:rPr>
-          <w:t>1.8.</w:t>
-        </w:r>
-        <w:r>
-          <w:rPr>
-            <w:rFonts w:asciiTheme="minorHAnsi" w:eastAsiaTheme="minorEastAsia" w:hAnsiTheme="minorHAnsi" w:cstheme="minorBidi"/>
-            <w:smallCaps w:val="0"/>
-            <w:noProof/>
-            <w:snapToGrid/>
-            <w:sz w:val="22"/>
-            <w:szCs w:val="22"/>
-            <w:lang w:val="pt-BR" w:eastAsia="pt-BR"/>
-          </w:rPr>
-          <w:tab/>
-        </w:r>
-        <w:r>
-          <w:rPr>
-            <w:rStyle w:val="Hyperlink"/>
-            <w:noProof/>
-            <w:lang w:val="pt-BR"/>
-          </w:rPr>
-          <w:t>Pós-condição</w:t>
-        </w:r>
-        <w:r>
-          <w:rPr>
-            <w:noProof/>
-            <w:webHidden/>
-          </w:rPr>
-          <w:tab/>
-        </w:r>
-        <w:r>
-          <w:rPr>
-            <w:noProof/>
-            <w:webHidden/>
-          </w:rPr>
-          <w:fldChar w:fldCharType="begin"/>
-        </w:r>
-        <w:r>
-          <w:rPr>
-            <w:noProof/>
-            <w:webHidden/>
-          </w:rPr>
-          <w:instrText xml:space="preserve"> PAGEREF _Toc448221652 \h </w:instrText>
-        </w:r>
-        <w:r>
-          <w:rPr>
-            <w:noProof/>
-            <w:webHidden/>
-          </w:rPr>
-        </w:r>
-        <w:r>
-          <w:rPr>
-            <w:noProof/>
-            <w:webHidden/>
-          </w:rPr>
-          <w:fldChar w:fldCharType="separate"/>
-        </w:r>
-        <w:r>
-          <w:rPr>
-            <w:noProof/>
-            <w:webHidden/>
-          </w:rPr>
-          <w:t>6</w:t>
-        </w:r>
-        <w:r>
-          <w:rPr>
-            <w:noProof/>
-            <w:webHidden/>
-          </w:rPr>
-          <w:fldChar w:fldCharType="end"/>
-        </w:r>
-      </w:hyperlink>
-    </w:p>
-    <w:p>
-      <w:pPr>
-        <w:pStyle w:val="Sumrio2"/>
-        <w:tabs>
-          <w:tab w:val="left" w:pos="960"/>
-          <w:tab w:val="right" w:leader="dot" w:pos="9017"/>
-        </w:tabs>
-        <w:rPr>
-          <w:rFonts w:asciiTheme="minorHAnsi" w:eastAsiaTheme="minorEastAsia" w:hAnsiTheme="minorHAnsi" w:cstheme="minorBidi"/>
-          <w:smallCaps w:val="0"/>
-          <w:noProof/>
-          <w:snapToGrid/>
-          <w:sz w:val="22"/>
-          <w:szCs w:val="22"/>
-          <w:lang w:val="pt-BR" w:eastAsia="pt-BR"/>
-        </w:rPr>
-      </w:pPr>
-      <w:hyperlink w:anchor="_Toc448221653" w:history="1">
-        <w:r>
-          <w:rPr>
-            <w:rStyle w:val="Hyperlink"/>
-            <w:noProof/>
-            <w:lang w:val="pt-BR"/>
-          </w:rPr>
-          <w:t>1.9.</w:t>
-        </w:r>
-        <w:r>
-          <w:rPr>
-            <w:rFonts w:asciiTheme="minorHAnsi" w:eastAsiaTheme="minorEastAsia" w:hAnsiTheme="minorHAnsi" w:cstheme="minorBidi"/>
-            <w:smallCaps w:val="0"/>
-            <w:noProof/>
-            <w:snapToGrid/>
-            <w:sz w:val="22"/>
-            <w:szCs w:val="22"/>
-            <w:lang w:val="pt-BR" w:eastAsia="pt-BR"/>
-          </w:rPr>
-          <w:tab/>
-        </w:r>
-        <w:r>
-          <w:rPr>
-            <w:rStyle w:val="Hyperlink"/>
-            <w:noProof/>
-            <w:lang w:val="pt-BR"/>
-          </w:rPr>
-          <w:t>Requisitos Especiais</w:t>
-        </w:r>
-        <w:r>
-          <w:rPr>
-            <w:noProof/>
-            <w:webHidden/>
-          </w:rPr>
-          <w:tab/>
-        </w:r>
-        <w:r>
-          <w:rPr>
-            <w:noProof/>
-            <w:webHidden/>
-          </w:rPr>
-          <w:fldChar w:fldCharType="begin"/>
-        </w:r>
-        <w:r>
-          <w:rPr>
-            <w:noProof/>
-            <w:webHidden/>
-          </w:rPr>
-          <w:instrText xml:space="preserve"> PAGEREF _Toc448221653 \h </w:instrText>
-        </w:r>
-        <w:r>
-          <w:rPr>
-            <w:noProof/>
-            <w:webHidden/>
-          </w:rPr>
-        </w:r>
-        <w:r>
-          <w:rPr>
-            <w:noProof/>
-            <w:webHidden/>
-          </w:rPr>
-          <w:fldChar w:fldCharType="separate"/>
-        </w:r>
-        <w:r>
-          <w:rPr>
-            <w:noProof/>
-            <w:webHidden/>
-          </w:rPr>
-          <w:t>6</w:t>
-        </w:r>
-        <w:r>
-          <w:rPr>
-            <w:noProof/>
-            <w:webHidden/>
-          </w:rPr>
-          <w:fldChar w:fldCharType="end"/>
-        </w:r>
-      </w:hyperlink>
-    </w:p>
-    <w:p>
-      <w:pPr>
-        <w:pStyle w:val="Sumrio2"/>
-        <w:tabs>
-          <w:tab w:val="left" w:pos="960"/>
-          <w:tab w:val="right" w:leader="dot" w:pos="9017"/>
-        </w:tabs>
-        <w:rPr>
-          <w:rFonts w:asciiTheme="minorHAnsi" w:eastAsiaTheme="minorEastAsia" w:hAnsiTheme="minorHAnsi" w:cstheme="minorBidi"/>
-          <w:smallCaps w:val="0"/>
-          <w:noProof/>
-          <w:snapToGrid/>
-          <w:sz w:val="22"/>
-          <w:szCs w:val="22"/>
-          <w:lang w:val="pt-BR" w:eastAsia="pt-BR"/>
-        </w:rPr>
-      </w:pPr>
-      <w:hyperlink w:anchor="_Toc448221654" w:history="1">
-        <w:r>
-          <w:rPr>
-            <w:rStyle w:val="Hyperlink"/>
+            <w:rStyle w:val="Hipervnculo"/>
             <w:noProof/>
             <w:lang w:val="pt-BR"/>
           </w:rPr>
@@ -2337,7 +2315,7 @@
         </w:r>
         <w:r>
           <w:rPr>
-            <w:rStyle w:val="Hyperlink"/>
+            <w:rStyle w:val="Hipervnculo"/>
             <w:noProof/>
             <w:lang w:val="pt-BR"/>
           </w:rPr>
@@ -2362,7 +2340,7 @@
             <w:noProof/>
             <w:webHidden/>
           </w:rPr>
-          <w:instrText xml:space="preserve"> PAGEREF _Toc448221654 \h </w:instrText>
+          <w:instrText xml:space="preserve"> PAGEREF _Toc445220094 \h </w:instrText>
         </w:r>
         <w:r>
           <w:rPr>
@@ -2382,7 +2360,7 @@
             <w:noProof/>
             <w:webHidden/>
           </w:rPr>
-          <w:t>6</w:t>
+          <w:t>5</w:t>
         </w:r>
         <w:r>
           <w:rPr>
@@ -2395,7 +2373,7 @@
     </w:p>
     <w:p>
       <w:pPr>
-        <w:pStyle w:val="Ttulo"/>
+        <w:pStyle w:val="Puesto"/>
         <w:rPr>
           <w:lang w:val="pt-BR"/>
         </w:rPr>
@@ -2428,10 +2406,10 @@
           <w:lang w:val="pt-BR"/>
         </w:rPr>
       </w:pPr>
-      <w:bookmarkStart w:id="1" w:name="_Toc424518662"/>
+      <w:bookmarkStart w:id="0" w:name="_Toc424518662"/>
+      <w:bookmarkStart w:id="1" w:name="_Toc445220084"/>
       <w:bookmarkStart w:id="2" w:name="_Toc420923237"/>
       <w:bookmarkStart w:id="3" w:name="_Toc420923238"/>
-      <w:bookmarkStart w:id="4" w:name="_Toc448221644"/>
       <w:r>
         <w:rPr>
           <w:lang w:val="pt-BR"/>
@@ -2460,7 +2438,7 @@
         <w:rPr>
           <w:lang w:val="pt-BR"/>
         </w:rPr>
-        <w:t>-</w:t>
+        <w:t>–</w:t>
       </w:r>
       <w:r>
         <w:rPr>
@@ -2468,28 +2446,28 @@
         </w:rPr>
         <w:t xml:space="preserve"> </w:t>
       </w:r>
+      <w:bookmarkEnd w:id="0"/>
+      <w:proofErr w:type="spellStart"/>
+      <w:r>
+        <w:rPr>
+          <w:lang w:val="pt-BR"/>
+        </w:rPr>
+        <w:t>Login</w:t>
+      </w:r>
+      <w:proofErr w:type="spellEnd"/>
+      <w:r>
+        <w:rPr>
+          <w:lang w:val="pt-BR"/>
+        </w:rPr>
+        <w:t xml:space="preserve"> do Sistema</w:t>
+      </w:r>
+      <w:r>
+        <w:rPr>
+          <w:lang w:val="pt-BR"/>
+        </w:rPr>
+        <w:t>.</w:t>
+      </w:r>
       <w:bookmarkEnd w:id="1"/>
-      <w:proofErr w:type="spellStart"/>
-      <w:r>
-        <w:rPr>
-          <w:lang w:val="pt-BR"/>
-        </w:rPr>
-        <w:t>Login</w:t>
-      </w:r>
-      <w:proofErr w:type="spellEnd"/>
-      <w:r>
-        <w:rPr>
-          <w:lang w:val="pt-BR"/>
-        </w:rPr>
-        <w:t xml:space="preserve"> do Sistema</w:t>
-      </w:r>
-      <w:r>
-        <w:rPr>
-          <w:lang w:val="pt-BR"/>
-        </w:rPr>
-        <w:t>.</w:t>
-      </w:r>
-      <w:bookmarkEnd w:id="4"/>
       <w:r>
         <w:rPr>
           <w:lang w:val="pt-BR"/>
@@ -2506,16 +2484,16 @@
           <w:lang w:val="pt-BR"/>
         </w:rPr>
       </w:pPr>
-      <w:bookmarkStart w:id="5" w:name="_Toc408584579"/>
-      <w:bookmarkStart w:id="6" w:name="_Toc448221645"/>
+      <w:bookmarkStart w:id="4" w:name="_Toc408584579"/>
+      <w:bookmarkStart w:id="5" w:name="_Toc445220085"/>
       <w:r>
         <w:rPr>
           <w:lang w:val="pt-BR"/>
         </w:rPr>
         <w:t>Descrição</w:t>
       </w:r>
+      <w:bookmarkEnd w:id="4"/>
       <w:bookmarkEnd w:id="5"/>
-      <w:bookmarkEnd w:id="6"/>
     </w:p>
     <w:p>
       <w:pPr>
@@ -2858,16 +2836,16 @@
           <w:lang w:val="pt-BR"/>
         </w:rPr>
       </w:pPr>
-      <w:bookmarkStart w:id="7" w:name="_Toc408584580"/>
-      <w:bookmarkStart w:id="8" w:name="_Toc448221646"/>
+      <w:bookmarkStart w:id="6" w:name="_Toc408584580"/>
+      <w:bookmarkStart w:id="7" w:name="_Toc445220086"/>
       <w:r>
         <w:rPr>
           <w:lang w:val="pt-BR"/>
         </w:rPr>
         <w:t>Atores Envolvidos</w:t>
       </w:r>
+      <w:bookmarkEnd w:id="6"/>
       <w:bookmarkEnd w:id="7"/>
-      <w:bookmarkEnd w:id="8"/>
     </w:p>
     <w:p>
       <w:pPr>
@@ -2907,16 +2885,16 @@
           <w:lang w:val="pt-BR"/>
         </w:rPr>
       </w:pPr>
-      <w:bookmarkStart w:id="9" w:name="_Toc408584581"/>
-      <w:bookmarkStart w:id="10" w:name="_Toc448221647"/>
+      <w:bookmarkStart w:id="8" w:name="_Toc408584581"/>
+      <w:bookmarkStart w:id="9" w:name="_Toc445220087"/>
       <w:r>
         <w:rPr>
           <w:lang w:val="pt-BR"/>
         </w:rPr>
         <w:t>Diagrama</w:t>
       </w:r>
+      <w:bookmarkEnd w:id="8"/>
       <w:bookmarkEnd w:id="9"/>
-      <w:bookmarkEnd w:id="10"/>
     </w:p>
     <w:p>
       <w:pPr>
@@ -2925,8 +2903,8 @@
           <w:lang w:val="pt-BR"/>
         </w:rPr>
       </w:pPr>
-      <w:bookmarkStart w:id="11" w:name="_Toc408584582"/>
-      <w:bookmarkStart w:id="12" w:name="_Toc448221648"/>
+      <w:bookmarkStart w:id="10" w:name="_Toc408584582"/>
+      <w:bookmarkStart w:id="11" w:name="_Toc445220088"/>
       <w:r>
         <w:rPr>
           <w:lang w:val="pt-BR"/>
@@ -2945,8 +2923,8 @@
         </w:rPr>
         <w:t>condições</w:t>
       </w:r>
+      <w:bookmarkEnd w:id="10"/>
       <w:bookmarkEnd w:id="11"/>
-      <w:bookmarkEnd w:id="12"/>
     </w:p>
     <w:p>
       <w:pPr>
@@ -3004,11 +2982,11 @@
           <w:lang w:val="pt-BR"/>
         </w:rPr>
       </w:pPr>
-      <w:bookmarkStart w:id="13" w:name="_Toc101248482"/>
-      <w:bookmarkStart w:id="14" w:name="_Toc102377887"/>
-      <w:bookmarkStart w:id="15" w:name="_Toc408584585"/>
+      <w:bookmarkStart w:id="12" w:name="_Toc101248482"/>
+      <w:bookmarkStart w:id="13" w:name="_Toc102377887"/>
+      <w:bookmarkStart w:id="14" w:name="_Toc408584585"/>
+      <w:bookmarkStart w:id="15" w:name="_Toc445220089"/>
       <w:bookmarkStart w:id="16" w:name="_Toc436203381"/>
-      <w:bookmarkStart w:id="17" w:name="_Toc448221649"/>
       <w:r>
         <w:rPr>
           <w:lang w:val="pt-BR"/>
@@ -3021,14 +2999,14 @@
         </w:rPr>
         <w:t>Principal</w:t>
       </w:r>
+      <w:bookmarkEnd w:id="12"/>
       <w:bookmarkEnd w:id="13"/>
       <w:bookmarkEnd w:id="14"/>
       <w:bookmarkEnd w:id="15"/>
-      <w:bookmarkEnd w:id="17"/>
     </w:p>
     <w:p>
       <w:pPr>
-        <w:pStyle w:val="PargrafodaLista"/>
+        <w:pStyle w:val="Prrafodelista"/>
         <w:numPr>
           <w:ilvl w:val="0"/>
           <w:numId w:val="19"/>
@@ -3103,7 +3081,7 @@
     </w:p>
     <w:p>
       <w:pPr>
-        <w:pStyle w:val="PargrafodaLista"/>
+        <w:pStyle w:val="Prrafodelista"/>
         <w:numPr>
           <w:ilvl w:val="0"/>
           <w:numId w:val="19"/>
@@ -3201,19 +3179,13 @@
         <w:rPr>
           <w:lang w:val="pt-BR"/>
         </w:rPr>
-        <w:t>SEGUC0080PG</w:t>
-      </w:r>
-      <w:r>
-        <w:rPr>
-          <w:lang w:val="pt-BR"/>
-        </w:rPr>
-        <w:t xml:space="preserve">01 </w:t>
-      </w:r>
-      <w:r>
-        <w:rPr>
-          <w:lang w:val="pt-BR"/>
-        </w:rPr>
-        <w:t>-</w:t>
+        <w:t xml:space="preserve">PG001 </w:t>
+      </w:r>
+      <w:r>
+        <w:rPr>
+          <w:lang w:val="pt-BR"/>
+        </w:rPr>
+        <w:t>–</w:t>
       </w:r>
       <w:r>
         <w:rPr>
@@ -3256,7 +3228,7 @@
     </w:p>
     <w:p>
       <w:pPr>
-        <w:pStyle w:val="PargrafodaLista"/>
+        <w:pStyle w:val="Prrafodelista"/>
         <w:numPr>
           <w:ilvl w:val="0"/>
           <w:numId w:val="19"/>
@@ -3329,7 +3301,7 @@
     </w:p>
     <w:p>
       <w:pPr>
-        <w:pStyle w:val="PargrafodaLista"/>
+        <w:pStyle w:val="Prrafodelista"/>
         <w:numPr>
           <w:ilvl w:val="0"/>
           <w:numId w:val="19"/>
@@ -3372,7 +3344,7 @@
     </w:p>
     <w:p>
       <w:pPr>
-        <w:pStyle w:val="PargrafodaLista"/>
+        <w:pStyle w:val="Prrafodelista"/>
         <w:numPr>
           <w:ilvl w:val="0"/>
           <w:numId w:val="19"/>
@@ -3403,7 +3375,7 @@
     </w:p>
     <w:p>
       <w:pPr>
-        <w:pStyle w:val="PargrafodaLista"/>
+        <w:pStyle w:val="Prrafodelista"/>
         <w:numPr>
           <w:ilvl w:val="0"/>
           <w:numId w:val="19"/>
@@ -3460,7 +3432,7 @@
     </w:p>
     <w:p>
       <w:pPr>
-        <w:pStyle w:val="PargrafodaLista"/>
+        <w:pStyle w:val="Prrafodelista"/>
         <w:numPr>
           <w:ilvl w:val="0"/>
           <w:numId w:val="19"/>
@@ -3480,90 +3452,7 @@
         <w:rPr>
           <w:lang w:val="pt-BR"/>
         </w:rPr>
-        <w:t>sistema chama ao caso de uso [</w:t>
-      </w:r>
-      <w:r>
-        <w:rPr>
-          <w:u w:val="single"/>
-          <w:lang w:val="pt-BR"/>
-        </w:rPr>
-        <w:t>SEGUC0090</w:t>
-      </w:r>
-      <w:r>
-        <w:rPr>
-          <w:u w:val="single"/>
-          <w:lang w:val="pt-BR"/>
-        </w:rPr>
-        <w:t xml:space="preserve"> </w:t>
-      </w:r>
-      <w:r>
-        <w:rPr>
-          <w:u w:val="single"/>
-          <w:lang w:val="pt-BR"/>
-        </w:rPr>
-        <w:t>-</w:t>
-      </w:r>
-      <w:r>
-        <w:rPr>
-          <w:u w:val="single"/>
-          <w:lang w:val="pt-BR"/>
-        </w:rPr>
-        <w:t xml:space="preserve"> </w:t>
-      </w:r>
-      <w:r>
-        <w:rPr>
-          <w:u w:val="single"/>
-          <w:lang w:val="pt-BR"/>
-        </w:rPr>
-        <w:t>Sele</w:t>
-      </w:r>
-      <w:r>
-        <w:rPr>
-          <w:u w:val="single"/>
-          <w:lang w:val="pt-BR"/>
-        </w:rPr>
-        <w:t>cionar</w:t>
-      </w:r>
-      <w:r>
-        <w:rPr>
-          <w:u w:val="single"/>
-          <w:lang w:val="pt-BR"/>
-        </w:rPr>
-        <w:t xml:space="preserve"> </w:t>
-      </w:r>
-      <w:r>
-        <w:rPr>
-          <w:u w:val="single"/>
-          <w:lang w:val="pt-BR"/>
-        </w:rPr>
-        <w:t>P</w:t>
-      </w:r>
-      <w:r>
-        <w:rPr>
-          <w:u w:val="single"/>
-          <w:lang w:val="pt-BR"/>
-        </w:rPr>
-        <w:t xml:space="preserve">erfil do </w:t>
-      </w:r>
-      <w:r>
-        <w:rPr>
-          <w:u w:val="single"/>
-          <w:lang w:val="pt-BR"/>
-        </w:rPr>
-        <w:t>U</w:t>
-      </w:r>
-      <w:r>
-        <w:rPr>
-          <w:u w:val="single"/>
-          <w:lang w:val="pt-BR"/>
-        </w:rPr>
-        <w:t>suário</w:t>
-      </w:r>
-      <w:r>
-        <w:rPr>
-          <w:lang w:val="pt-BR"/>
-        </w:rPr>
-        <w:t>]</w:t>
+        <w:t>sistema chama ao caso de uso [SEGUC0090-Seleção do perfil do usuário]</w:t>
       </w:r>
       <w:r>
         <w:rPr>
@@ -3574,7 +3463,7 @@
     </w:p>
     <w:p>
       <w:pPr>
-        <w:pStyle w:val="PargrafodaLista"/>
+        <w:pStyle w:val="Prrafodelista"/>
         <w:numPr>
           <w:ilvl w:val="0"/>
           <w:numId w:val="19"/>
@@ -3616,10 +3505,10 @@
           <w:lang w:val="pt-BR"/>
         </w:rPr>
       </w:pPr>
-      <w:bookmarkStart w:id="18" w:name="_Toc408584586"/>
+      <w:bookmarkStart w:id="17" w:name="_Toc408584586"/>
+      <w:bookmarkStart w:id="18" w:name="_Toc445220090"/>
       <w:bookmarkStart w:id="19" w:name="_Toc100995325"/>
       <w:bookmarkStart w:id="20" w:name="_Toc114038718"/>
-      <w:bookmarkStart w:id="21" w:name="_Toc448221650"/>
       <w:r>
         <w:rPr>
           <w:lang w:val="pt-BR"/>
@@ -3633,8 +3522,8 @@
         </w:rPr>
         <w:t>s Alternativos</w:t>
       </w:r>
+      <w:bookmarkEnd w:id="17"/>
       <w:bookmarkEnd w:id="18"/>
-      <w:bookmarkEnd w:id="21"/>
     </w:p>
     <w:p>
       <w:pPr>
@@ -3660,7 +3549,7 @@
     </w:p>
     <w:p>
       <w:pPr>
-        <w:pStyle w:val="PargrafodaLista"/>
+        <w:pStyle w:val="Prrafodelista"/>
         <w:numPr>
           <w:ilvl w:val="0"/>
           <w:numId w:val="24"/>
@@ -3697,7 +3586,7 @@
     </w:p>
     <w:p>
       <w:pPr>
-        <w:pStyle w:val="PargrafodaLista"/>
+        <w:pStyle w:val="Prrafodelista"/>
         <w:numPr>
           <w:ilvl w:val="0"/>
           <w:numId w:val="24"/>
@@ -3716,7 +3605,7 @@
     </w:p>
     <w:p>
       <w:pPr>
-        <w:pStyle w:val="PargrafodaLista"/>
+        <w:pStyle w:val="Prrafodelista"/>
         <w:numPr>
           <w:ilvl w:val="0"/>
           <w:numId w:val="24"/>
@@ -3747,7 +3636,7 @@
     </w:p>
     <w:p>
       <w:pPr>
-        <w:pStyle w:val="PargrafodaLista"/>
+        <w:pStyle w:val="Prrafodelista"/>
         <w:numPr>
           <w:ilvl w:val="0"/>
           <w:numId w:val="24"/>
@@ -3831,7 +3720,7 @@
     </w:p>
     <w:p>
       <w:pPr>
-        <w:pStyle w:val="PargrafodaLista"/>
+        <w:pStyle w:val="Prrafodelista"/>
         <w:numPr>
           <w:ilvl w:val="0"/>
           <w:numId w:val="27"/>
@@ -3880,7 +3769,7 @@
     </w:p>
     <w:p>
       <w:pPr>
-        <w:pStyle w:val="PargrafodaLista"/>
+        <w:pStyle w:val="Prrafodelista"/>
         <w:numPr>
           <w:ilvl w:val="0"/>
           <w:numId w:val="27"/>
@@ -3911,7 +3800,7 @@
     </w:p>
     <w:p>
       <w:pPr>
-        <w:pStyle w:val="PargrafodaLista"/>
+        <w:pStyle w:val="Prrafodelista"/>
         <w:numPr>
           <w:ilvl w:val="0"/>
           <w:numId w:val="27"/>
@@ -3936,7 +3825,7 @@
     </w:p>
     <w:p>
       <w:pPr>
-        <w:pStyle w:val="PargrafodaLista"/>
+        <w:pStyle w:val="Prrafodelista"/>
         <w:numPr>
           <w:ilvl w:val="0"/>
           <w:numId w:val="27"/>
@@ -3955,7 +3844,7 @@
     </w:p>
     <w:p>
       <w:pPr>
-        <w:pStyle w:val="PargrafodaLista"/>
+        <w:pStyle w:val="Prrafodelista"/>
         <w:numPr>
           <w:ilvl w:val="0"/>
           <w:numId w:val="27"/>
@@ -3980,7 +3869,7 @@
     </w:p>
     <w:p>
       <w:pPr>
-        <w:pStyle w:val="PargrafodaLista"/>
+        <w:pStyle w:val="Prrafodelista"/>
         <w:numPr>
           <w:ilvl w:val="0"/>
           <w:numId w:val="27"/>
@@ -4047,7 +3936,7 @@
     </w:p>
     <w:p>
       <w:pPr>
-        <w:pStyle w:val="PargrafodaLista"/>
+        <w:pStyle w:val="Prrafodelista"/>
         <w:numPr>
           <w:ilvl w:val="0"/>
           <w:numId w:val="27"/>
@@ -4066,246 +3955,20 @@
     </w:p>
     <w:p>
       <w:pPr>
-        <w:rPr>
-          <w:b/>
-          <w:lang w:val="pt-BR"/>
-        </w:rPr>
-      </w:pPr>
-      <w:r>
-        <w:rPr>
-          <w:b/>
-          <w:lang w:val="pt-BR"/>
-        </w:rPr>
-        <w:t>Alternativo C</w:t>
-      </w:r>
-      <w:r>
-        <w:rPr>
-          <w:b/>
-          <w:lang w:val="pt-BR"/>
-        </w:rPr>
-        <w:t xml:space="preserve">: </w:t>
-      </w:r>
-      <w:r>
-        <w:rPr>
-          <w:b/>
-          <w:lang w:val="pt-BR"/>
-        </w:rPr>
-        <w:t>Lembrar senha</w:t>
-      </w:r>
-    </w:p>
-    <w:p>
-      <w:pPr>
-        <w:pStyle w:val="PargrafodaLista"/>
-        <w:numPr>
-          <w:ilvl w:val="0"/>
-          <w:numId w:val="28"/>
-        </w:numPr>
-        <w:jc w:val="both"/>
-        <w:rPr>
-          <w:lang w:val="pt-BR"/>
-        </w:rPr>
-      </w:pPr>
-      <w:r>
-        <w:rPr>
-          <w:lang w:val="pt-BR"/>
-        </w:rPr>
-        <w:t xml:space="preserve">No caso o ator não lembre sua senha, </w:t>
-      </w:r>
-      <w:r>
-        <w:rPr>
-          <w:lang w:val="pt-BR"/>
-        </w:rPr>
-        <w:t>da click na opção de “</w:t>
-      </w:r>
-      <w:r>
-        <w:rPr>
-          <w:lang w:val="pt-BR"/>
-        </w:rPr>
-        <w:t>Lembrar senha”</w:t>
-      </w:r>
-      <w:r>
-        <w:rPr>
-          <w:lang w:val="pt-BR"/>
-        </w:rPr>
-        <w:t>.</w:t>
-      </w:r>
-      <w:r>
-        <w:rPr>
-          <w:lang w:val="pt-BR"/>
-        </w:rPr>
-        <w:t xml:space="preserve"> </w:t>
-      </w:r>
-      <w:r>
-        <w:rPr>
-          <w:lang w:val="pt-BR"/>
-        </w:rPr>
-        <w:t xml:space="preserve"> </w:t>
-      </w:r>
-    </w:p>
-    <w:p>
-      <w:pPr>
-        <w:pStyle w:val="PargrafodaLista"/>
-        <w:numPr>
-          <w:ilvl w:val="0"/>
-          <w:numId w:val="28"/>
-        </w:numPr>
-        <w:jc w:val="both"/>
-        <w:rPr>
-          <w:lang w:val="pt-BR"/>
-        </w:rPr>
-      </w:pPr>
-      <w:r>
-        <w:rPr>
-          <w:lang w:val="pt-BR"/>
-        </w:rPr>
-        <w:t>O sistema habilita (mostra) uma tela para que o ator entre com</w:t>
-      </w:r>
-      <w:r>
-        <w:rPr>
-          <w:lang w:val="pt-BR"/>
-        </w:rPr>
-        <w:t xml:space="preserve"> os dados de: CPF e e-mail.</w:t>
-      </w:r>
-      <w:r>
-        <w:rPr>
-          <w:lang w:val="pt-BR"/>
-        </w:rPr>
-        <w:t xml:space="preserve"> </w:t>
-      </w:r>
-    </w:p>
-    <w:p>
-      <w:pPr>
-        <w:pStyle w:val="PargrafodaLista"/>
-        <w:numPr>
-          <w:ilvl w:val="0"/>
-          <w:numId w:val="28"/>
-        </w:numPr>
-        <w:jc w:val="both"/>
-        <w:rPr>
-          <w:lang w:val="pt-BR"/>
-        </w:rPr>
-      </w:pPr>
-      <w:r>
-        <w:rPr>
-          <w:lang w:val="pt-BR"/>
-        </w:rPr>
-        <w:t xml:space="preserve">O ator </w:t>
-      </w:r>
-      <w:r>
-        <w:rPr>
-          <w:lang w:val="pt-BR"/>
-        </w:rPr>
-        <w:t>da click no botão “Continuar”.</w:t>
-      </w:r>
-    </w:p>
-    <w:p>
-      <w:pPr>
-        <w:pStyle w:val="PargrafodaLista"/>
-        <w:numPr>
-          <w:ilvl w:val="0"/>
-          <w:numId w:val="28"/>
-        </w:numPr>
-        <w:jc w:val="both"/>
-        <w:rPr>
-          <w:lang w:val="pt-BR"/>
-        </w:rPr>
-      </w:pPr>
-      <w:r>
-        <w:rPr>
-          <w:lang w:val="pt-BR"/>
-        </w:rPr>
-        <w:t xml:space="preserve">O sistema valida os dados de usuário e envia um e-mail gerando uma nova senha. </w:t>
-      </w:r>
-    </w:p>
-    <w:p>
-      <w:pPr>
-        <w:pStyle w:val="PargrafodaLista"/>
-        <w:numPr>
-          <w:ilvl w:val="0"/>
-          <w:numId w:val="28"/>
-        </w:numPr>
-        <w:jc w:val="both"/>
-        <w:rPr>
-          <w:lang w:val="pt-BR"/>
-        </w:rPr>
-      </w:pPr>
-      <w:r>
-        <w:rPr>
-          <w:lang w:val="pt-BR"/>
-        </w:rPr>
-        <w:t xml:space="preserve">O sistema atualiza como uma “S” o campo ALTERAR_SENHA_PROXIMO_ACESSO na tabela SEFAZ_SEG.TA_USUARIO_SISTEMA. </w:t>
-      </w:r>
-    </w:p>
-    <w:p>
-      <w:pPr>
-        <w:pStyle w:val="PargrafodaLista"/>
-        <w:numPr>
-          <w:ilvl w:val="0"/>
-          <w:numId w:val="28"/>
-        </w:numPr>
-        <w:jc w:val="both"/>
-        <w:rPr>
-          <w:lang w:val="pt-BR"/>
-        </w:rPr>
-      </w:pPr>
-      <w:r>
-        <w:rPr>
-          <w:lang w:val="pt-BR"/>
-        </w:rPr>
-        <w:t>O sistema informa</w:t>
-      </w:r>
-      <w:r>
-        <w:rPr>
-          <w:lang w:val="pt-BR"/>
-        </w:rPr>
-        <w:t xml:space="preserve"> na tela para o ator</w:t>
-      </w:r>
-      <w:r>
-        <w:rPr>
-          <w:lang w:val="pt-BR"/>
-        </w:rPr>
-        <w:t xml:space="preserve"> a mensagem: “uma nova senha foi enviada a seu correio eletrônico”</w:t>
-      </w:r>
-      <w:r>
-        <w:rPr>
-          <w:lang w:val="pt-BR"/>
-        </w:rPr>
-        <w:t>.</w:t>
-      </w:r>
-    </w:p>
-    <w:p>
-      <w:pPr>
-        <w:pStyle w:val="PargrafodaLista"/>
-        <w:numPr>
-          <w:ilvl w:val="0"/>
-          <w:numId w:val="28"/>
-        </w:numPr>
-        <w:jc w:val="both"/>
-        <w:rPr>
-          <w:lang w:val="pt-BR"/>
-        </w:rPr>
-      </w:pPr>
-      <w:r>
-        <w:rPr>
-          <w:lang w:val="pt-BR"/>
-        </w:rPr>
-        <w:t>O fluxo retorna ao passo 2 do fluxo principal.</w:t>
-      </w:r>
-    </w:p>
-    <w:p>
-      <w:pPr>
         <w:pStyle w:val="Ttulo2"/>
         <w:rPr>
           <w:lang w:val="pt-BR"/>
         </w:rPr>
       </w:pPr>
-      <w:bookmarkStart w:id="22" w:name="_Toc408584587"/>
+      <w:bookmarkStart w:id="21" w:name="_Toc408584587"/>
+      <w:bookmarkStart w:id="22" w:name="_Toc445220091"/>
       <w:bookmarkStart w:id="23" w:name="_Toc101248486"/>
       <w:bookmarkStart w:id="24" w:name="_Toc102377891"/>
-      <w:bookmarkStart w:id="25" w:name="_Toc448221651"/>
+      <w:bookmarkStart w:id="25" w:name="_GoBack"/>
       <w:bookmarkEnd w:id="16"/>
       <w:bookmarkEnd w:id="19"/>
       <w:bookmarkEnd w:id="20"/>
+      <w:bookmarkEnd w:id="25"/>
       <w:r>
         <w:rPr>
           <w:lang w:val="pt-BR"/>
@@ -4318,8 +3981,8 @@
         </w:rPr>
         <w:t>s de Exceção</w:t>
       </w:r>
+      <w:bookmarkEnd w:id="21"/>
       <w:bookmarkEnd w:id="22"/>
-      <w:bookmarkEnd w:id="25"/>
     </w:p>
     <w:p>
       <w:pPr>
@@ -4456,14 +4119,7 @@
         <w:rPr>
           <w:lang w:val="pt-BR"/>
         </w:rPr>
-        <w:t xml:space="preserve"> se o CPF não tem 11 números, o sistema apresenta uma mensagem de </w:t>
-      </w:r>
-      <w:r>
-        <w:rPr>
-          <w:lang w:val="pt-BR"/>
-        </w:rPr>
-        <w:lastRenderedPageBreak/>
-        <w:t>erro: “CPF não é válido”.</w:t>
+        <w:t xml:space="preserve"> se o CPF não tem 11 números, o sistema apresenta uma mensagem de erro: “CPF não é válido”.</w:t>
       </w:r>
       <w:r>
         <w:rPr>
@@ -4667,6 +4323,7 @@
           <w:u w:val="single"/>
           <w:lang w:val="pt-BR"/>
         </w:rPr>
+        <w:lastRenderedPageBreak/>
         <w:t>CPF bloqueado:</w:t>
       </w:r>
       <w:r>
@@ -4809,7 +4466,7 @@
         </w:rPr>
       </w:pPr>
       <w:bookmarkStart w:id="26" w:name="_Toc408584583"/>
-      <w:bookmarkStart w:id="27" w:name="_Toc448221652"/>
+      <w:bookmarkStart w:id="27" w:name="_Toc445220092"/>
       <w:r>
         <w:rPr>
           <w:lang w:val="pt-BR"/>
@@ -4829,7 +4486,7 @@
       <w:bookmarkStart w:id="28" w:name="_Toc101248490"/>
       <w:bookmarkStart w:id="29" w:name="_Toc102377895"/>
       <w:bookmarkStart w:id="30" w:name="_Toc408584588"/>
-      <w:bookmarkStart w:id="31" w:name="_Toc448221653"/>
+      <w:bookmarkStart w:id="31" w:name="_Toc445220093"/>
       <w:bookmarkEnd w:id="23"/>
       <w:bookmarkEnd w:id="24"/>
       <w:r>
@@ -4845,7 +4502,7 @@
     </w:p>
     <w:p>
       <w:pPr>
-        <w:pStyle w:val="PargrafodaLista"/>
+        <w:pStyle w:val="Prrafodelista"/>
         <w:numPr>
           <w:ilvl w:val="0"/>
           <w:numId w:val="21"/>
@@ -4887,7 +4544,7 @@
     </w:p>
     <w:p>
       <w:pPr>
-        <w:pStyle w:val="PargrafodaLista"/>
+        <w:pStyle w:val="Prrafodelista"/>
         <w:numPr>
           <w:ilvl w:val="0"/>
           <w:numId w:val="21"/>
@@ -4896,6 +4553,7 @@
           <w:lang w:val="pt-BR"/>
         </w:rPr>
       </w:pPr>
+      <w:bookmarkStart w:id="32" w:name="_Toc445220094"/>
       <w:r>
         <w:rPr>
           <w:lang w:val="pt-BR"/>
@@ -4917,7 +4575,7 @@
     </w:p>
     <w:p>
       <w:pPr>
-        <w:pStyle w:val="PargrafodaLista"/>
+        <w:pStyle w:val="Prrafodelista"/>
         <w:numPr>
           <w:ilvl w:val="0"/>
           <w:numId w:val="21"/>
@@ -4955,7 +4613,6 @@
           <w:lang w:val="pt-BR"/>
         </w:rPr>
       </w:pPr>
-      <w:bookmarkStart w:id="32" w:name="_Toc448221654"/>
       <w:r>
         <w:rPr>
           <w:lang w:val="pt-BR"/>
@@ -5008,17 +4665,11 @@
       </w:pPr>
       <w:r>
         <w:rPr>
-          <w:lang w:val="pt-BR"/>
-        </w:rPr>
-        <w:lastRenderedPageBreak/>
-        <w:t>SEGUC0080PG0</w:t>
-      </w:r>
-      <w:r>
-        <w:rPr>
           <w:noProof/>
           <w:lang w:val="pt-BR" w:eastAsia="pt-BR"/>
         </w:rPr>
-        <w:t xml:space="preserve">1 - </w:t>
+        <w:lastRenderedPageBreak/>
+        <w:t xml:space="preserve">PG001 - </w:t>
       </w:r>
       <w:r>
         <w:rPr>
@@ -5095,21 +4746,10 @@
     </w:p>
     <w:p>
       <w:pPr>
-        <w:widowControl/>
-        <w:autoSpaceDE/>
-        <w:autoSpaceDN/>
-        <w:spacing w:after="0"/>
-        <w:ind w:left="0"/>
-        <w:rPr>
-          <w:lang w:val="pt-BR"/>
-        </w:rPr>
-      </w:pPr>
-      <w:r>
-        <w:rPr>
-          <w:lang w:val="pt-BR"/>
-        </w:rPr>
-        <w:br w:type="page"/>
-      </w:r>
+        <w:rPr>
+          <w:lang w:val="pt-BR"/>
+        </w:rPr>
+      </w:pPr>
     </w:p>
     <w:tbl>
       <w:tblPr>
@@ -5921,6 +5561,7 @@
                 <w:sz w:val="20"/>
                 <w:lang w:val="pt-BR"/>
               </w:rPr>
+              <w:lastRenderedPageBreak/>
               <w:t>1</w:t>
             </w:r>
           </w:p>
@@ -8406,7 +8047,6 @@
                 <w:szCs w:val="16"/>
                 <w:lang w:val="pt-BR"/>
               </w:rPr>
-              <w:lastRenderedPageBreak/>
               <w:t xml:space="preserve">Tipo: </w:t>
             </w:r>
             <w:r>
@@ -8700,21 +8340,11 @@
     </w:p>
     <w:p>
       <w:pPr>
-        <w:widowControl/>
-        <w:autoSpaceDE/>
-        <w:autoSpaceDN/>
-        <w:spacing w:after="0"/>
         <w:ind w:left="0"/>
         <w:rPr>
           <w:lang w:val="pt-BR"/>
         </w:rPr>
       </w:pPr>
-      <w:r>
-        <w:rPr>
-          <w:lang w:val="pt-BR"/>
-        </w:rPr>
-        <w:br w:type="page"/>
-      </w:r>
     </w:p>
     <w:p>
       <w:pPr>
@@ -8726,101 +8356,10 @@
       </w:pPr>
       <w:r>
         <w:rPr>
-          <w:lang w:val="pt-BR"/>
-        </w:rPr>
-        <w:lastRenderedPageBreak/>
-        <w:t>SEGUC0080PG0</w:t>
-      </w:r>
-      <w:r>
-        <w:rPr>
           <w:noProof/>
           <w:lang w:val="pt-BR" w:eastAsia="pt-BR"/>
         </w:rPr>
-        <w:t xml:space="preserve">2 - Tela de </w:t>
-      </w:r>
-      <w:r>
-        <w:rPr>
-          <w:noProof/>
-          <w:lang w:val="pt-BR" w:eastAsia="pt-BR"/>
-        </w:rPr>
-        <w:t>E</w:t>
-      </w:r>
-      <w:r>
-        <w:rPr>
-          <w:noProof/>
-          <w:lang w:val="pt-BR" w:eastAsia="pt-BR"/>
-        </w:rPr>
-        <w:t xml:space="preserve">nvio de </w:t>
-      </w:r>
-      <w:r>
-        <w:rPr>
-          <w:noProof/>
-          <w:lang w:val="pt-BR" w:eastAsia="pt-BR"/>
-        </w:rPr>
-        <w:t>C</w:t>
-      </w:r>
-      <w:r>
-        <w:rPr>
-          <w:noProof/>
-          <w:lang w:val="pt-BR" w:eastAsia="pt-BR"/>
-        </w:rPr>
-        <w:t xml:space="preserve">orreio </w:t>
-      </w:r>
-      <w:r>
-        <w:rPr>
-          <w:noProof/>
-          <w:lang w:val="pt-BR" w:eastAsia="pt-BR"/>
-        </w:rPr>
-        <w:t>E</w:t>
-      </w:r>
-      <w:r>
-        <w:rPr>
-          <w:noProof/>
-          <w:lang w:val="pt-BR" w:eastAsia="pt-BR"/>
-        </w:rPr>
-        <w:t xml:space="preserve">letrônico para </w:t>
-      </w:r>
-      <w:r>
-        <w:rPr>
-          <w:noProof/>
-          <w:lang w:val="pt-BR" w:eastAsia="pt-BR"/>
-        </w:rPr>
-        <w:t>G</w:t>
-      </w:r>
-      <w:r>
-        <w:rPr>
-          <w:noProof/>
-          <w:lang w:val="pt-BR" w:eastAsia="pt-BR"/>
-        </w:rPr>
-        <w:t xml:space="preserve">erar </w:t>
-      </w:r>
-      <w:r>
-        <w:rPr>
-          <w:noProof/>
-          <w:lang w:val="pt-BR" w:eastAsia="pt-BR"/>
-        </w:rPr>
-        <w:t>N</w:t>
-      </w:r>
-      <w:r>
-        <w:rPr>
-          <w:noProof/>
-          <w:lang w:val="pt-BR" w:eastAsia="pt-BR"/>
-        </w:rPr>
-        <w:t xml:space="preserve">ova </w:t>
-      </w:r>
-      <w:r>
-        <w:rPr>
-          <w:noProof/>
-          <w:lang w:val="pt-BR" w:eastAsia="pt-BR"/>
-        </w:rPr>
-        <w:t>S</w:t>
-      </w:r>
-      <w:r>
-        <w:rPr>
-          <w:noProof/>
-          <w:lang w:val="pt-BR" w:eastAsia="pt-BR"/>
-        </w:rPr>
-        <w:t>enha</w:t>
+        <w:t>PG002 - Tela de envio de correio eletrônico para gerar nova senha</w:t>
       </w:r>
     </w:p>
     <w:p>
@@ -8898,21 +8437,12 @@
     </w:p>
     <w:p>
       <w:pPr>
-        <w:widowControl/>
-        <w:autoSpaceDE/>
-        <w:autoSpaceDN/>
-        <w:spacing w:after="0"/>
         <w:ind w:left="0"/>
-        <w:rPr>
-          <w:lang w:val="pt-BR"/>
-        </w:rPr>
-      </w:pPr>
-      <w:r>
-        <w:rPr>
-          <w:lang w:val="pt-BR"/>
-        </w:rPr>
-        <w:br w:type="page"/>
-      </w:r>
+        <w:jc w:val="center"/>
+        <w:rPr>
+          <w:lang w:val="pt-BR"/>
+        </w:rPr>
+      </w:pPr>
     </w:p>
     <w:tbl>
       <w:tblPr>
@@ -10439,6 +9969,7 @@
                 <w:sz w:val="20"/>
                 <w:lang w:val="pt-BR"/>
               </w:rPr>
+              <w:lastRenderedPageBreak/>
               <w:t xml:space="preserve">Botões  </w:t>
             </w:r>
           </w:p>
@@ -11197,7 +10728,7 @@
 </file>
 
 <file path=word/endnotes.xml><?xml version="1.0" encoding="utf-8"?>
-<w:endnotes xmlns:wpc="http://schemas.microsoft.com/office/word/2010/wordprocessingCanvas" xmlns:cx="http://schemas.microsoft.com/office/drawing/2014/chartex" xmlns:cx1="http://schemas.microsoft.com/office/drawing/2015/9/8/chartex" xmlns:cx2="http://schemas.microsoft.com/office/drawing/2015/10/21/chartex" xmlns:mc="http://schemas.openxmlformats.org/markup-compatibility/2006" xmlns:o="urn:schemas-microsoft-com:office:office" xmlns:r="http://schemas.openxmlformats.org/officeDocument/2006/relationships" xmlns:m="http://schemas.openxmlformats.org/officeDocument/2006/math" xmlns:v="urn:schemas-microsoft-com:vml" xmlns:wp14="http://schemas.microsoft.com/office/word/2010/wordprocessingDrawing" xmlns:wp="http://schemas.openxmlformats.org/drawingml/2006/wordprocessingDrawing" xmlns:w10="urn:schemas-microsoft-com:office:word" xmlns:w="http://schemas.openxmlformats.org/wordprocessingml/2006/main" xmlns:w14="http://schemas.microsoft.com/office/word/2010/wordml" xmlns:w15="http://schemas.microsoft.com/office/word/2012/wordml" xmlns:w16se="http://schemas.microsoft.com/office/word/2015/wordml/symex" xmlns:wpg="http://schemas.microsoft.com/office/word/2010/wordprocessingGroup" xmlns:wpi="http://schemas.microsoft.com/office/word/2010/wordprocessingInk" xmlns:wne="http://schemas.microsoft.com/office/word/2006/wordml" xmlns:wps="http://schemas.microsoft.com/office/word/2010/wordprocessingShape" mc:Ignorable="w14 w15 w16se wp14">
+<w:endnotes xmlns:wpc="http://schemas.microsoft.com/office/word/2010/wordprocessingCanvas" xmlns:mc="http://schemas.openxmlformats.org/markup-compatibility/2006" xmlns:o="urn:schemas-microsoft-com:office:office" xmlns:r="http://schemas.openxmlformats.org/officeDocument/2006/relationships" xmlns:m="http://schemas.openxmlformats.org/officeDocument/2006/math" xmlns:v="urn:schemas-microsoft-com:vml" xmlns:wp14="http://schemas.microsoft.com/office/word/2010/wordprocessingDrawing" xmlns:wp="http://schemas.openxmlformats.org/drawingml/2006/wordprocessingDrawing" xmlns:w10="urn:schemas-microsoft-com:office:word" xmlns:w="http://schemas.openxmlformats.org/wordprocessingml/2006/main" xmlns:w14="http://schemas.microsoft.com/office/word/2010/wordml" xmlns:w15="http://schemas.microsoft.com/office/word/2012/wordml" xmlns:wpg="http://schemas.microsoft.com/office/word/2010/wordprocessingGroup" xmlns:wpi="http://schemas.microsoft.com/office/word/2010/wordprocessingInk" xmlns:wne="http://schemas.microsoft.com/office/word/2006/wordml" xmlns:wps="http://schemas.microsoft.com/office/word/2010/wordprocessingShape" mc:Ignorable="w14 w15 wp14">
   <w:endnote w:type="separator" w:id="-1">
     <w:p>
       <w:r>
@@ -11216,10 +10747,10 @@
 </file>
 
 <file path=word/footer1.xml><?xml version="1.0" encoding="utf-8"?>
-<w:ftr xmlns:wpc="http://schemas.microsoft.com/office/word/2010/wordprocessingCanvas" xmlns:cx="http://schemas.microsoft.com/office/drawing/2014/chartex" xmlns:cx1="http://schemas.microsoft.com/office/drawing/2015/9/8/chartex" xmlns:cx2="http://schemas.microsoft.com/office/drawing/2015/10/21/chartex" xmlns:mc="http://schemas.openxmlformats.org/markup-compatibility/2006" xmlns:o="urn:schemas-microsoft-com:office:office" xmlns:r="http://schemas.openxmlformats.org/officeDocument/2006/relationships" xmlns:m="http://schemas.openxmlformats.org/officeDocument/2006/math" xmlns:v="urn:schemas-microsoft-com:vml" xmlns:wp14="http://schemas.microsoft.com/office/word/2010/wordprocessingDrawing" xmlns:wp="http://schemas.openxmlformats.org/drawingml/2006/wordprocessingDrawing" xmlns:w10="urn:schemas-microsoft-com:office:word" xmlns:w="http://schemas.openxmlformats.org/wordprocessingml/2006/main" xmlns:w14="http://schemas.microsoft.com/office/word/2010/wordml" xmlns:w15="http://schemas.microsoft.com/office/word/2012/wordml" xmlns:w16se="http://schemas.microsoft.com/office/word/2015/wordml/symex" xmlns:wpg="http://schemas.microsoft.com/office/word/2010/wordprocessingGroup" xmlns:wpi="http://schemas.microsoft.com/office/word/2010/wordprocessingInk" xmlns:wne="http://schemas.microsoft.com/office/word/2006/wordml" xmlns:wps="http://schemas.microsoft.com/office/word/2010/wordprocessingShape" mc:Ignorable="w14 w15 w16se wp14">
+<w:ftr xmlns:wpc="http://schemas.microsoft.com/office/word/2010/wordprocessingCanvas" xmlns:mc="http://schemas.openxmlformats.org/markup-compatibility/2006" xmlns:o="urn:schemas-microsoft-com:office:office" xmlns:r="http://schemas.openxmlformats.org/officeDocument/2006/relationships" xmlns:m="http://schemas.openxmlformats.org/officeDocument/2006/math" xmlns:v="urn:schemas-microsoft-com:vml" xmlns:wp14="http://schemas.microsoft.com/office/word/2010/wordprocessingDrawing" xmlns:wp="http://schemas.openxmlformats.org/drawingml/2006/wordprocessingDrawing" xmlns:w10="urn:schemas-microsoft-com:office:word" xmlns:w="http://schemas.openxmlformats.org/wordprocessingml/2006/main" xmlns:w14="http://schemas.microsoft.com/office/word/2010/wordml" xmlns:w15="http://schemas.microsoft.com/office/word/2012/wordml" xmlns:wpg="http://schemas.microsoft.com/office/word/2010/wordprocessingGroup" xmlns:wpi="http://schemas.microsoft.com/office/word/2010/wordprocessingInk" xmlns:wne="http://schemas.microsoft.com/office/word/2006/wordml" xmlns:wps="http://schemas.microsoft.com/office/word/2010/wordprocessingShape" mc:Ignorable="w14 w15 wp14">
   <w:p>
     <w:pPr>
-      <w:pStyle w:val="Rodap"/>
+      <w:pStyle w:val="Piedepgina"/>
       <w:rPr>
         <w:b/>
       </w:rPr>
@@ -11254,7 +10785,7 @@
         <v:shape id="_x0000_s2050" type="#_x0000_t75" style="position:absolute;left:0;text-align:left;margin-left:275.15pt;margin-top:-5.15pt;width:211.25pt;height:35.9pt;z-index:251661312">
           <v:imagedata r:id="rId1" o:title=""/>
         </v:shape>
-        <o:OLEObject Type="Embed" ProgID="PBrush" ShapeID="_x0000_s2050" DrawAspect="Content" ObjectID="_1521963473" r:id="rId2"/>
+        <o:OLEObject Type="Embed" ProgID="PBrush" ShapeID="_x0000_s2050" DrawAspect="Content" ObjectID="_1523185123" r:id="rId2"/>
       </w:object>
     </w:r>
     <w:r>
@@ -11293,7 +10824,7 @@
         <w:noProof/>
         <w:lang w:val="pt-BR"/>
       </w:rPr>
-      <w:t>11</w:t>
+      <w:t>10</w:t>
     </w:r>
     <w:r>
       <w:rPr>
@@ -11306,7 +10837,7 @@
 </file>
 
 <file path=word/footnotes.xml><?xml version="1.0" encoding="utf-8"?>
-<w:footnotes xmlns:wpc="http://schemas.microsoft.com/office/word/2010/wordprocessingCanvas" xmlns:cx="http://schemas.microsoft.com/office/drawing/2014/chartex" xmlns:cx1="http://schemas.microsoft.com/office/drawing/2015/9/8/chartex" xmlns:cx2="http://schemas.microsoft.com/office/drawing/2015/10/21/chartex" xmlns:mc="http://schemas.openxmlformats.org/markup-compatibility/2006" xmlns:o="urn:schemas-microsoft-com:office:office" xmlns:r="http://schemas.openxmlformats.org/officeDocument/2006/relationships" xmlns:m="http://schemas.openxmlformats.org/officeDocument/2006/math" xmlns:v="urn:schemas-microsoft-com:vml" xmlns:wp14="http://schemas.microsoft.com/office/word/2010/wordprocessingDrawing" xmlns:wp="http://schemas.openxmlformats.org/drawingml/2006/wordprocessingDrawing" xmlns:w10="urn:schemas-microsoft-com:office:word" xmlns:w="http://schemas.openxmlformats.org/wordprocessingml/2006/main" xmlns:w14="http://schemas.microsoft.com/office/word/2010/wordml" xmlns:w15="http://schemas.microsoft.com/office/word/2012/wordml" xmlns:w16se="http://schemas.microsoft.com/office/word/2015/wordml/symex" xmlns:wpg="http://schemas.microsoft.com/office/word/2010/wordprocessingGroup" xmlns:wpi="http://schemas.microsoft.com/office/word/2010/wordprocessingInk" xmlns:wne="http://schemas.microsoft.com/office/word/2006/wordml" xmlns:wps="http://schemas.microsoft.com/office/word/2010/wordprocessingShape" mc:Ignorable="w14 w15 w16se wp14">
+<w:footnotes xmlns:wpc="http://schemas.microsoft.com/office/word/2010/wordprocessingCanvas" xmlns:mc="http://schemas.openxmlformats.org/markup-compatibility/2006" xmlns:o="urn:schemas-microsoft-com:office:office" xmlns:r="http://schemas.openxmlformats.org/officeDocument/2006/relationships" xmlns:m="http://schemas.openxmlformats.org/officeDocument/2006/math" xmlns:v="urn:schemas-microsoft-com:vml" xmlns:wp14="http://schemas.microsoft.com/office/word/2010/wordprocessingDrawing" xmlns:wp="http://schemas.openxmlformats.org/drawingml/2006/wordprocessingDrawing" xmlns:w10="urn:schemas-microsoft-com:office:word" xmlns:w="http://schemas.openxmlformats.org/wordprocessingml/2006/main" xmlns:w14="http://schemas.microsoft.com/office/word/2010/wordml" xmlns:w15="http://schemas.microsoft.com/office/word/2012/wordml" xmlns:wpg="http://schemas.microsoft.com/office/word/2010/wordprocessingGroup" xmlns:wpi="http://schemas.microsoft.com/office/word/2010/wordprocessingInk" xmlns:wne="http://schemas.microsoft.com/office/word/2006/wordml" xmlns:wps="http://schemas.microsoft.com/office/word/2010/wordprocessingShape" mc:Ignorable="w14 w15 wp14">
   <w:footnote w:type="separator" w:id="-1">
     <w:p>
       <w:r>
@@ -11325,10 +10856,10 @@
 </file>
 
 <file path=word/header1.xml><?xml version="1.0" encoding="utf-8"?>
-<w:hdr xmlns:wpc="http://schemas.microsoft.com/office/word/2010/wordprocessingCanvas" xmlns:cx="http://schemas.microsoft.com/office/drawing/2014/chartex" xmlns:cx1="http://schemas.microsoft.com/office/drawing/2015/9/8/chartex" xmlns:cx2="http://schemas.microsoft.com/office/drawing/2015/10/21/chartex" xmlns:mc="http://schemas.openxmlformats.org/markup-compatibility/2006" xmlns:o="urn:schemas-microsoft-com:office:office" xmlns:r="http://schemas.openxmlformats.org/officeDocument/2006/relationships" xmlns:m="http://schemas.openxmlformats.org/officeDocument/2006/math" xmlns:v="urn:schemas-microsoft-com:vml" xmlns:wp14="http://schemas.microsoft.com/office/word/2010/wordprocessingDrawing" xmlns:wp="http://schemas.openxmlformats.org/drawingml/2006/wordprocessingDrawing" xmlns:w10="urn:schemas-microsoft-com:office:word" xmlns:w="http://schemas.openxmlformats.org/wordprocessingml/2006/main" xmlns:w14="http://schemas.microsoft.com/office/word/2010/wordml" xmlns:w15="http://schemas.microsoft.com/office/word/2012/wordml" xmlns:w16se="http://schemas.microsoft.com/office/word/2015/wordml/symex" xmlns:wpg="http://schemas.microsoft.com/office/word/2010/wordprocessingGroup" xmlns:wpi="http://schemas.microsoft.com/office/word/2010/wordprocessingInk" xmlns:wne="http://schemas.microsoft.com/office/word/2006/wordml" xmlns:wps="http://schemas.microsoft.com/office/word/2010/wordprocessingShape" mc:Ignorable="w14 w15 w16se wp14">
+<w:hdr xmlns:wpc="http://schemas.microsoft.com/office/word/2010/wordprocessingCanvas" xmlns:mc="http://schemas.openxmlformats.org/markup-compatibility/2006" xmlns:o="urn:schemas-microsoft-com:office:office" xmlns:r="http://schemas.openxmlformats.org/officeDocument/2006/relationships" xmlns:m="http://schemas.openxmlformats.org/officeDocument/2006/math" xmlns:v="urn:schemas-microsoft-com:vml" xmlns:wp14="http://schemas.microsoft.com/office/word/2010/wordprocessingDrawing" xmlns:wp="http://schemas.openxmlformats.org/drawingml/2006/wordprocessingDrawing" xmlns:w10="urn:schemas-microsoft-com:office:word" xmlns:w="http://schemas.openxmlformats.org/wordprocessingml/2006/main" xmlns:w14="http://schemas.microsoft.com/office/word/2010/wordml" xmlns:w15="http://schemas.microsoft.com/office/word/2012/wordml" xmlns:wpg="http://schemas.microsoft.com/office/word/2010/wordprocessingGroup" xmlns:wpi="http://schemas.microsoft.com/office/word/2010/wordprocessingInk" xmlns:wne="http://schemas.microsoft.com/office/word/2006/wordml" xmlns:wps="http://schemas.microsoft.com/office/word/2010/wordprocessingShape" mc:Ignorable="w14 w15 wp14">
   <w:p>
     <w:pPr>
-      <w:pStyle w:val="Cabealho"/>
+      <w:pStyle w:val="Encabezado"/>
       <w:ind w:left="0"/>
       <w:jc w:val="right"/>
       <w:rPr>
@@ -11441,7 +10972,7 @@
 </file>
 
 <file path=word/numbering.xml><?xml version="1.0" encoding="utf-8"?>
-<w:numbering xmlns:wpc="http://schemas.microsoft.com/office/word/2010/wordprocessingCanvas" xmlns:cx="http://schemas.microsoft.com/office/drawing/2014/chartex" xmlns:cx1="http://schemas.microsoft.com/office/drawing/2015/9/8/chartex" xmlns:cx2="http://schemas.microsoft.com/office/drawing/2015/10/21/chartex" xmlns:mc="http://schemas.openxmlformats.org/markup-compatibility/2006" xmlns:o="urn:schemas-microsoft-com:office:office" xmlns:r="http://schemas.openxmlformats.org/officeDocument/2006/relationships" xmlns:m="http://schemas.openxmlformats.org/officeDocument/2006/math" xmlns:v="urn:schemas-microsoft-com:vml" xmlns:wp14="http://schemas.microsoft.com/office/word/2010/wordprocessingDrawing" xmlns:wp="http://schemas.openxmlformats.org/drawingml/2006/wordprocessingDrawing" xmlns:w10="urn:schemas-microsoft-com:office:word" xmlns:w="http://schemas.openxmlformats.org/wordprocessingml/2006/main" xmlns:w14="http://schemas.microsoft.com/office/word/2010/wordml" xmlns:w15="http://schemas.microsoft.com/office/word/2012/wordml" xmlns:w16se="http://schemas.microsoft.com/office/word/2015/wordml/symex" xmlns:wpg="http://schemas.microsoft.com/office/word/2010/wordprocessingGroup" xmlns:wpi="http://schemas.microsoft.com/office/word/2010/wordprocessingInk" xmlns:wne="http://schemas.microsoft.com/office/word/2006/wordml" xmlns:wps="http://schemas.microsoft.com/office/word/2010/wordprocessingShape" mc:Ignorable="w14 w15 w16se wp14">
+<w:numbering xmlns:wpc="http://schemas.microsoft.com/office/word/2010/wordprocessingCanvas" xmlns:mc="http://schemas.openxmlformats.org/markup-compatibility/2006" xmlns:o="urn:schemas-microsoft-com:office:office" xmlns:r="http://schemas.openxmlformats.org/officeDocument/2006/relationships" xmlns:m="http://schemas.openxmlformats.org/officeDocument/2006/math" xmlns:v="urn:schemas-microsoft-com:vml" xmlns:wp14="http://schemas.microsoft.com/office/word/2010/wordprocessingDrawing" xmlns:wp="http://schemas.openxmlformats.org/drawingml/2006/wordprocessingDrawing" xmlns:w10="urn:schemas-microsoft-com:office:word" xmlns:w="http://schemas.openxmlformats.org/wordprocessingml/2006/main" xmlns:w14="http://schemas.microsoft.com/office/word/2010/wordml" xmlns:w15="http://schemas.microsoft.com/office/word/2012/wordml" xmlns:wpg="http://schemas.microsoft.com/office/word/2010/wordprocessingGroup" xmlns:wpi="http://schemas.microsoft.com/office/word/2010/wordprocessingInk" xmlns:wne="http://schemas.microsoft.com/office/word/2006/wordml" xmlns:wps="http://schemas.microsoft.com/office/word/2010/wordprocessingShape" mc:Ignorable="w14 w15 wp14">
   <w:abstractNum w:abstractNumId="0" w15:restartNumberingAfterBreak="0">
     <w:nsid w:val="FFFFFFFB"/>
     <w:multiLevelType w:val="multilevel"/>
@@ -13631,7 +13162,7 @@
 </file>
 
 <file path=word/styles.xml><?xml version="1.0" encoding="utf-8"?>
-<w:styles xmlns:mc="http://schemas.openxmlformats.org/markup-compatibility/2006" xmlns:r="http://schemas.openxmlformats.org/officeDocument/2006/relationships" xmlns:w="http://schemas.openxmlformats.org/wordprocessingml/2006/main" xmlns:w14="http://schemas.microsoft.com/office/word/2010/wordml" xmlns:w15="http://schemas.microsoft.com/office/word/2012/wordml" xmlns:w16se="http://schemas.microsoft.com/office/word/2015/wordml/symex" mc:Ignorable="w14 w15 w16se">
+<w:styles xmlns:mc="http://schemas.openxmlformats.org/markup-compatibility/2006" xmlns:r="http://schemas.openxmlformats.org/officeDocument/2006/relationships" xmlns:w="http://schemas.openxmlformats.org/wordprocessingml/2006/main" xmlns:w14="http://schemas.microsoft.com/office/word/2010/wordml" xmlns:w15="http://schemas.microsoft.com/office/word/2012/wordml" mc:Ignorable="w14 w15">
   <w:docDefaults>
     <w:rPrDefault>
       <w:rPr>
@@ -13641,7 +13172,7 @@
     </w:rPrDefault>
     <w:pPrDefault/>
   </w:docDefaults>
-  <w:latentStyles w:defLockedState="0" w:defUIPriority="0" w:defSemiHidden="0" w:defUnhideWhenUsed="0" w:defQFormat="0" w:count="372">
+  <w:latentStyles w:defLockedState="0" w:defUIPriority="0" w:defSemiHidden="0" w:defUnhideWhenUsed="0" w:defQFormat="0" w:count="371">
     <w:lsdException w:name="Normal" w:qFormat="1"/>
     <w:lsdException w:name="heading 1" w:qFormat="1"/>
     <w:lsdException w:name="heading 2" w:qFormat="1"/>
@@ -13741,6 +13272,7 @@
     <w:lsdException w:name="HTML Sample" w:semiHidden="1" w:unhideWhenUsed="1"/>
     <w:lsdException w:name="HTML Typewriter" w:semiHidden="1" w:unhideWhenUsed="1"/>
     <w:lsdException w:name="HTML Variable" w:semiHidden="1" w:unhideWhenUsed="1"/>
+    <w:lsdException w:name="Normal Table" w:semiHidden="1" w:unhideWhenUsed="1"/>
     <w:lsdException w:name="annotation subject" w:semiHidden="1" w:unhideWhenUsed="1"/>
     <w:lsdException w:name="No List" w:semiHidden="1" w:unhideWhenUsed="1"/>
     <w:lsdException w:name="Outline List 1" w:semiHidden="1" w:unhideWhenUsed="1"/>
@@ -13787,7 +13319,9 @@
     <w:lsdException w:name="Table Subtle 2" w:semiHidden="1" w:unhideWhenUsed="1"/>
     <w:lsdException w:name="Table Web 1" w:semiHidden="1" w:unhideWhenUsed="1"/>
     <w:lsdException w:name="Table Web 2" w:semiHidden="1" w:unhideWhenUsed="1"/>
+    <w:lsdException w:name="Table Web 3" w:semiHidden="1" w:unhideWhenUsed="1"/>
     <w:lsdException w:name="Balloon Text" w:semiHidden="1" w:unhideWhenUsed="1"/>
+    <w:lsdException w:name="Table Theme" w:semiHidden="1" w:unhideWhenUsed="1"/>
     <w:lsdException w:name="Placeholder Text" w:semiHidden="1" w:uiPriority="99"/>
     <w:lsdException w:name="No Spacing" w:uiPriority="1" w:qFormat="1"/>
     <w:lsdException w:name="Light Shading" w:uiPriority="60"/>
@@ -14003,7 +13537,6 @@
     <w:lsdException w:name="List Table 5 Dark Accent 6" w:uiPriority="50"/>
     <w:lsdException w:name="List Table 6 Colorful Accent 6" w:uiPriority="51"/>
     <w:lsdException w:name="List Table 7 Colorful Accent 6" w:uiPriority="52"/>
-    <w:lsdException w:name="Mention" w:semiHidden="1" w:uiPriority="99" w:unhideWhenUsed="1"/>
   </w:latentStyles>
   <w:style w:type="paragraph" w:default="1" w:styleId="Normal">
     <w:name w:val="Normal"/>
@@ -14198,13 +13731,13 @@
       <w:szCs w:val="18"/>
     </w:rPr>
   </w:style>
-  <w:style w:type="character" w:default="1" w:styleId="Fontepargpadro">
+  <w:style w:type="character" w:default="1" w:styleId="Fuentedeprrafopredeter">
     <w:name w:val="Default Paragraph Font"/>
     <w:uiPriority w:val="1"/>
     <w:semiHidden/>
     <w:unhideWhenUsed/>
   </w:style>
-  <w:style w:type="table" w:default="1" w:styleId="Tabelanormal">
+  <w:style w:type="table" w:default="1" w:styleId="Tablanormal">
     <w:name w:val="Normal Table"/>
     <w:uiPriority w:val="99"/>
     <w:semiHidden/>
@@ -14219,7 +13752,7 @@
       </w:tblCellMar>
     </w:tblPr>
   </w:style>
-  <w:style w:type="numbering" w:default="1" w:styleId="Semlista">
+  <w:style w:type="numbering" w:default="1" w:styleId="Sinlista">
     <w:name w:val="No List"/>
     <w:uiPriority w:val="99"/>
     <w:semiHidden/>
@@ -14239,7 +13772,7 @@
       <w:lang w:val="en-AU"/>
     </w:rPr>
   </w:style>
-  <w:style w:type="paragraph" w:styleId="Ttulo">
+  <w:style w:type="paragraph" w:styleId="Puesto">
     <w:name w:val="Title"/>
     <w:basedOn w:val="Normal"/>
     <w:next w:val="Normal"/>
@@ -14258,7 +13791,7 @@
   <w:style w:type="paragraph" w:styleId="Subttulo">
     <w:name w:val="Subtitle"/>
     <w:basedOn w:val="Normal"/>
-    <w:link w:val="SubttuloChar"/>
+    <w:link w:val="SubttuloCar"/>
     <w:uiPriority w:val="11"/>
     <w:qFormat/>
     <w:rsid w:val="00CF60E9"/>
@@ -14275,7 +13808,7 @@
       <w:lang w:val="en-AU"/>
     </w:rPr>
   </w:style>
-  <w:style w:type="paragraph" w:styleId="Recuonormal">
+  <w:style w:type="paragraph" w:styleId="Sangranormal">
     <w:name w:val="Normal Indent"/>
     <w:basedOn w:val="Normal"/>
     <w:qFormat/>
@@ -14284,7 +13817,7 @@
       <w:ind w:left="900" w:hanging="900"/>
     </w:pPr>
   </w:style>
-  <w:style w:type="paragraph" w:styleId="Sumrio1">
+  <w:style w:type="paragraph" w:styleId="TDC1">
     <w:name w:val="toc 1"/>
     <w:basedOn w:val="Normal"/>
     <w:next w:val="Normal"/>
@@ -14302,7 +13835,7 @@
       <w:sz w:val="20"/>
     </w:rPr>
   </w:style>
-  <w:style w:type="paragraph" w:styleId="Sumrio2">
+  <w:style w:type="paragraph" w:styleId="TDC2">
     <w:name w:val="toc 2"/>
     <w:basedOn w:val="Normal"/>
     <w:next w:val="Normal"/>
@@ -14318,7 +13851,7 @@
       <w:sz w:val="20"/>
     </w:rPr>
   </w:style>
-  <w:style w:type="paragraph" w:styleId="Sumrio3">
+  <w:style w:type="paragraph" w:styleId="TDC3">
     <w:name w:val="toc 3"/>
     <w:basedOn w:val="Normal"/>
     <w:next w:val="Normal"/>
@@ -14335,10 +13868,10 @@
       <w:sz w:val="20"/>
     </w:rPr>
   </w:style>
-  <w:style w:type="paragraph" w:styleId="Cabealho">
+  <w:style w:type="paragraph" w:styleId="Encabezado">
     <w:name w:val="header"/>
     <w:basedOn w:val="Normal"/>
-    <w:link w:val="CabealhoChar"/>
+    <w:link w:val="EncabezadoCar"/>
     <w:uiPriority w:val="99"/>
     <w:rsid w:val="00CF60E9"/>
     <w:pPr>
@@ -14348,10 +13881,10 @@
       </w:tabs>
     </w:pPr>
   </w:style>
-  <w:style w:type="paragraph" w:styleId="Rodap">
+  <w:style w:type="paragraph" w:styleId="Piedepgina">
     <w:name w:val="footer"/>
     <w:basedOn w:val="Normal"/>
-    <w:link w:val="RodapChar"/>
+    <w:link w:val="PiedepginaCar"/>
     <w:uiPriority w:val="99"/>
     <w:rsid w:val="00CF60E9"/>
     <w:pPr>
@@ -14363,7 +13896,7 @@
   </w:style>
   <w:style w:type="character" w:styleId="Nmerodepgina">
     <w:name w:val="page number"/>
-    <w:basedOn w:val="Fontepargpadro"/>
+    <w:basedOn w:val="Fuentedeprrafopredeter"/>
     <w:rsid w:val="00CF60E9"/>
   </w:style>
   <w:style w:type="paragraph" w:customStyle="1" w:styleId="Bullet2">
@@ -14394,7 +13927,7 @@
       <w:keepLines/>
     </w:pPr>
   </w:style>
-  <w:style w:type="paragraph" w:styleId="Corpodetexto">
+  <w:style w:type="paragraph" w:styleId="Textoindependiente">
     <w:name w:val="Body Text"/>
     <w:basedOn w:val="Normal"/>
     <w:rsid w:val="00CF60E9"/>
@@ -14421,7 +13954,7 @@
       <w:ind w:left="720" w:hanging="432"/>
     </w:pPr>
   </w:style>
-  <w:style w:type="character" w:styleId="Refdenotaderodap">
+  <w:style w:type="character" w:styleId="Refdenotaalpie">
     <w:name w:val="footnote reference"/>
     <w:semiHidden/>
     <w:rsid w:val="00CF60E9"/>
@@ -14431,7 +13964,7 @@
       <w:vertAlign w:val="superscript"/>
     </w:rPr>
   </w:style>
-  <w:style w:type="paragraph" w:styleId="Textodenotaderodap">
+  <w:style w:type="paragraph" w:styleId="Textonotapie">
     <w:name w:val="footnote text"/>
     <w:basedOn w:val="Normal"/>
     <w:semiHidden/>
@@ -14450,7 +13983,7 @@
       <w:szCs w:val="16"/>
     </w:rPr>
   </w:style>
-  <w:style w:type="paragraph" w:styleId="MapadoDocumento">
+  <w:style w:type="paragraph" w:styleId="Mapadeldocumento">
     <w:name w:val="Document Map"/>
     <w:basedOn w:val="Normal"/>
     <w:semiHidden/>
@@ -14469,7 +14002,7 @@
       <w:jc w:val="both"/>
     </w:pPr>
   </w:style>
-  <w:style w:type="paragraph" w:styleId="Sumrio4">
+  <w:style w:type="paragraph" w:styleId="TDC4">
     <w:name w:val="toc 4"/>
     <w:basedOn w:val="Normal"/>
     <w:next w:val="Normal"/>
@@ -14485,7 +14018,7 @@
       <w:szCs w:val="18"/>
     </w:rPr>
   </w:style>
-  <w:style w:type="paragraph" w:styleId="Sumrio5">
+  <w:style w:type="paragraph" w:styleId="TDC5">
     <w:name w:val="toc 5"/>
     <w:basedOn w:val="Normal"/>
     <w:next w:val="Normal"/>
@@ -14501,7 +14034,7 @@
       <w:szCs w:val="18"/>
     </w:rPr>
   </w:style>
-  <w:style w:type="paragraph" w:styleId="Sumrio6">
+  <w:style w:type="paragraph" w:styleId="TDC6">
     <w:name w:val="toc 6"/>
     <w:basedOn w:val="Normal"/>
     <w:next w:val="Normal"/>
@@ -14517,7 +14050,7 @@
       <w:szCs w:val="18"/>
     </w:rPr>
   </w:style>
-  <w:style w:type="paragraph" w:styleId="Sumrio7">
+  <w:style w:type="paragraph" w:styleId="TDC7">
     <w:name w:val="toc 7"/>
     <w:basedOn w:val="Normal"/>
     <w:next w:val="Normal"/>
@@ -14533,7 +14066,7 @@
       <w:szCs w:val="18"/>
     </w:rPr>
   </w:style>
-  <w:style w:type="paragraph" w:styleId="Sumrio8">
+  <w:style w:type="paragraph" w:styleId="TDC8">
     <w:name w:val="toc 8"/>
     <w:basedOn w:val="Normal"/>
     <w:next w:val="Normal"/>
@@ -14549,7 +14082,7 @@
       <w:szCs w:val="18"/>
     </w:rPr>
   </w:style>
-  <w:style w:type="paragraph" w:styleId="Sumrio9">
+  <w:style w:type="paragraph" w:styleId="TDC9">
     <w:name w:val="toc 9"/>
     <w:basedOn w:val="Normal"/>
     <w:next w:val="Normal"/>
@@ -14582,7 +14115,7 @@
       <w:szCs w:val="32"/>
     </w:rPr>
   </w:style>
-  <w:style w:type="paragraph" w:styleId="Recuodecorpodetexto">
+  <w:style w:type="paragraph" w:styleId="Sangradetextonormal">
     <w:name w:val="Body Text Indent"/>
     <w:basedOn w:val="Normal"/>
     <w:rsid w:val="00CF60E9"/>
@@ -14626,7 +14159,7 @@
   <w:style w:type="paragraph" w:customStyle="1" w:styleId="InfoBlue">
     <w:name w:val="InfoBlue"/>
     <w:basedOn w:val="Normal"/>
-    <w:next w:val="Corpodetexto"/>
+    <w:next w:val="Textoindependiente"/>
     <w:link w:val="InfoBlueChar"/>
     <w:autoRedefine/>
     <w:rsid w:val="008D76C5"/>
@@ -14646,7 +14179,7 @@
       <w:lang w:val="pt-BR"/>
     </w:rPr>
   </w:style>
-  <w:style w:type="character" w:styleId="Hyperlink">
+  <w:style w:type="character" w:styleId="Hipervnculo">
     <w:name w:val="Hyperlink"/>
     <w:uiPriority w:val="99"/>
     <w:rsid w:val="00CF60E9"/>
@@ -14666,7 +14199,7 @@
   </w:style>
   <w:style w:type="character" w:customStyle="1" w:styleId="tw4winNone">
     <w:name w:val="tw4winNone"/>
-    <w:basedOn w:val="Fontepargpadro"/>
+    <w:basedOn w:val="Fuentedeprrafopredeter"/>
     <w:rsid w:val="00CF60E9"/>
   </w:style>
   <w:style w:type="character" w:customStyle="1" w:styleId="tw4winExternal">
@@ -14765,9 +14298,9 @@
       <w:lang w:val="pt-BR" w:eastAsia="pt-BR"/>
     </w:rPr>
   </w:style>
-  <w:style w:type="table" w:styleId="Tabelacomgrade">
+  <w:style w:type="table" w:styleId="Tablaconcuadrcula">
     <w:name w:val="Table Grid"/>
-    <w:basedOn w:val="Tabelanormal"/>
+    <w:basedOn w:val="Tablanormal"/>
     <w:rsid w:val="009D118F"/>
     <w:pPr>
       <w:spacing w:before="60" w:after="60"/>
@@ -14785,10 +14318,10 @@
       </w:tblBorders>
     </w:tblPr>
   </w:style>
-  <w:style w:type="paragraph" w:styleId="Textodebalo">
+  <w:style w:type="paragraph" w:styleId="Textodeglobo">
     <w:name w:val="Balloon Text"/>
     <w:basedOn w:val="Normal"/>
-    <w:link w:val="TextodebaloChar"/>
+    <w:link w:val="TextodegloboCar"/>
     <w:rsid w:val="007D24FE"/>
     <w:rPr>
       <w:rFonts w:ascii="Tahoma" w:hAnsi="Tahoma" w:cs="Tahoma"/>
@@ -14796,9 +14329,9 @@
       <w:szCs w:val="16"/>
     </w:rPr>
   </w:style>
-  <w:style w:type="character" w:customStyle="1" w:styleId="TextodebaloChar">
-    <w:name w:val="Texto de balão Char"/>
-    <w:link w:val="Textodebalo"/>
+  <w:style w:type="character" w:customStyle="1" w:styleId="TextodegloboCar">
+    <w:name w:val="Texto de globo Car"/>
+    <w:link w:val="Textodeglobo"/>
     <w:rsid w:val="007D24FE"/>
     <w:rPr>
       <w:rFonts w:ascii="Tahoma" w:hAnsi="Tahoma" w:cs="Tahoma"/>
@@ -14808,9 +14341,9 @@
       <w:lang w:val="en-US" w:eastAsia="en-US"/>
     </w:rPr>
   </w:style>
-  <w:style w:type="character" w:customStyle="1" w:styleId="CabealhoChar">
-    <w:name w:val="Cabeçalho Char"/>
-    <w:link w:val="Cabealho"/>
+  <w:style w:type="character" w:customStyle="1" w:styleId="EncabezadoCar">
+    <w:name w:val="Encabezado Car"/>
+    <w:link w:val="Encabezado"/>
     <w:uiPriority w:val="99"/>
     <w:rsid w:val="00AA69FA"/>
     <w:rPr>
@@ -14818,9 +14351,9 @@
       <w:lang w:val="en-US" w:eastAsia="en-US"/>
     </w:rPr>
   </w:style>
-  <w:style w:type="character" w:customStyle="1" w:styleId="RodapChar">
-    <w:name w:val="Rodapé Char"/>
-    <w:link w:val="Rodap"/>
+  <w:style w:type="character" w:customStyle="1" w:styleId="PiedepginaCar">
+    <w:name w:val="Pie de página Car"/>
+    <w:link w:val="Piedepgina"/>
     <w:uiPriority w:val="99"/>
     <w:rsid w:val="001F108F"/>
     <w:rPr>
@@ -14945,7 +14478,7 @@
       <w:lang w:eastAsia="en-US"/>
     </w:rPr>
   </w:style>
-  <w:style w:type="character" w:styleId="nfase">
+  <w:style w:type="character" w:styleId="nfasis">
     <w:name w:val="Emphasis"/>
     <w:aliases w:val="Texto celula"/>
     <w:qFormat/>
@@ -14967,7 +14500,7 @@
       <w:lang w:eastAsia="en-US"/>
     </w:rPr>
   </w:style>
-  <w:style w:type="character" w:styleId="RefernciaIntensa">
+  <w:style w:type="character" w:styleId="Referenciaintensa">
     <w:name w:val="Intense Reference"/>
     <w:uiPriority w:val="32"/>
     <w:qFormat/>
@@ -14990,9 +14523,9 @@
       </w:numPr>
     </w:pPr>
   </w:style>
-  <w:style w:type="character" w:customStyle="1" w:styleId="SubttuloChar">
-    <w:name w:val="Subtítulo Char"/>
-    <w:basedOn w:val="Fontepargpadro"/>
+  <w:style w:type="character" w:customStyle="1" w:styleId="SubttuloCar">
+    <w:name w:val="Subtítulo Car"/>
+    <w:basedOn w:val="Fuentedeprrafopredeter"/>
     <w:link w:val="Subttulo"/>
     <w:uiPriority w:val="11"/>
     <w:rsid w:val="00D44D3F"/>
@@ -15006,7 +14539,7 @@
       <w:lang w:val="en-AU" w:eastAsia="en-US"/>
     </w:rPr>
   </w:style>
-  <w:style w:type="paragraph" w:styleId="PargrafodaLista">
+  <w:style w:type="paragraph" w:styleId="Prrafodelista">
     <w:name w:val="List Paragraph"/>
     <w:basedOn w:val="Normal"/>
     <w:uiPriority w:val="34"/>
@@ -15286,7 +14819,7 @@
 </file>
 
 <file path=customXml/itemProps1.xml><?xml version="1.0" encoding="utf-8"?>
-<ds:datastoreItem xmlns:ds="http://schemas.openxmlformats.org/officeDocument/2006/customXml" ds:itemID="{1DD3D9C8-2D79-4972-A9B5-9A34C0D7CE45}">
+<ds:datastoreItem xmlns:ds="http://schemas.openxmlformats.org/officeDocument/2006/customXml" ds:itemID="{FAE4E334-1B20-4B67-8238-886712D33D69}">
   <ds:schemaRefs>
     <ds:schemaRef ds:uri="http://schemas.openxmlformats.org/officeDocument/2006/bibliography"/>
   </ds:schemaRefs>

</xml_diff>